<commit_message>
Added option to set jellyfishes, and set up scene to test next scenario
</commit_message>
<xml_diff>
--- a/Thesis_stuff/BA_testing_protocol.docx
+++ b/Thesis_stuff/BA_testing_protocol.docx
@@ -169,18 +169,8 @@
           <w:szCs w:val="28"/>
           <w:lang w:val="en-GB"/>
         </w:rPr>
-        <w:t xml:space="preserve"> as </w:t>
-      </w:r>
-      <w:proofErr w:type="gramStart"/>
-      <w:r>
-        <w:rPr>
-          <w:sz w:val="28"/>
-          <w:szCs w:val="28"/>
-          <w:lang w:val="en-GB"/>
-        </w:rPr>
-        <w:t>average</w:t>
-      </w:r>
-      <w:proofErr w:type="gramEnd"/>
+        <w:t xml:space="preserve"> as average</w:t>
+      </w:r>
     </w:p>
     <w:p>
       <w:pPr>
@@ -968,28 +958,6 @@
           <w:szCs w:val="28"/>
           <w:lang w:val="en-GB"/>
         </w:rPr>
-        <w:t>movable obstacles</w:t>
-      </w:r>
-    </w:p>
-    <w:p>
-      <w:pPr>
-        <w:pStyle w:val="Listenabsatz"/>
-        <w:numPr>
-          <w:ilvl w:val="0"/>
-          <w:numId w:val="3"/>
-        </w:numPr>
-        <w:rPr>
-          <w:sz w:val="28"/>
-          <w:szCs w:val="28"/>
-          <w:lang w:val="en-GB"/>
-        </w:rPr>
-      </w:pPr>
-      <w:r>
-        <w:rPr>
-          <w:sz w:val="28"/>
-          <w:szCs w:val="28"/>
-          <w:lang w:val="en-GB"/>
-        </w:rPr>
         <w:t>slime + blocked pieces</w:t>
       </w:r>
     </w:p>
@@ -1138,6 +1106,14 @@
           <w:lang w:val="en-GB"/>
         </w:rPr>
       </w:pPr>
+      <w:r>
+        <w:rPr>
+          <w:sz w:val="28"/>
+          <w:szCs w:val="28"/>
+          <w:lang w:val="en-GB"/>
+        </w:rPr>
+        <w:t>Collapse slime blocked: blocked pieces were jellyfish.</w:t>
+      </w:r>
     </w:p>
     <w:sectPr>
       <w:pgSz w:w="11906" w:h="16838"/>

</xml_diff>

<commit_message>
some bug fixes and more testing
</commit_message>
<xml_diff>
--- a/Thesis_stuff/BA_testing_protocol.docx
+++ b/Thesis_stuff/BA_testing_protocol.docx
@@ -1113,6 +1113,14 @@
           <w:lang w:val="en-GB"/>
         </w:rPr>
         <w:t>Collapse slime blocked: blocked pieces were jellyfish.</w:t>
+      </w:r>
+      <w:r>
+        <w:rPr>
+          <w:sz w:val="28"/>
+          <w:szCs w:val="28"/>
+          <w:lang w:val="en-GB"/>
+        </w:rPr>
+        <w:t xml:space="preserve"> Fun, more challenging than scenarios before.</w:t>
       </w:r>
     </w:p>
     <w:sectPr>

</xml_diff>

<commit_message>
end of testing for today
</commit_message>
<xml_diff>
--- a/Thesis_stuff/BA_testing_protocol.docx
+++ b/Thesis_stuff/BA_testing_protocol.docx
@@ -515,49 +515,22 @@
           <w:szCs w:val="28"/>
           <w:lang w:val="en-GB"/>
         </w:rPr>
-        <w:t xml:space="preserve">n own research on real levels in candy crush saga, </w:t>
-      </w:r>
-      <w:proofErr w:type="spellStart"/>
-      <w:r>
-        <w:rPr>
-          <w:sz w:val="28"/>
-          <w:szCs w:val="28"/>
-          <w:lang w:val="en-GB"/>
-        </w:rPr>
-        <w:t>bejeweled</w:t>
-      </w:r>
-      <w:proofErr w:type="spellEnd"/>
-      <w:r>
-        <w:rPr>
-          <w:sz w:val="28"/>
-          <w:szCs w:val="28"/>
-          <w:lang w:val="en-GB"/>
-        </w:rPr>
-        <w:t>, and toy blast, and through consideration of the information in the MA.</w:t>
-      </w:r>
-    </w:p>
-    <w:p>
-      <w:pPr>
-        <w:rPr>
-          <w:sz w:val="28"/>
-          <w:szCs w:val="28"/>
-        </w:rPr>
-      </w:pPr>
-      <w:proofErr w:type="spellStart"/>
-      <w:r>
-        <w:rPr>
-          <w:sz w:val="28"/>
-          <w:szCs w:val="28"/>
-        </w:rPr>
-        <w:t>Swapping</w:t>
-      </w:r>
-      <w:proofErr w:type="spellEnd"/>
-      <w:r>
-        <w:rPr>
-          <w:sz w:val="28"/>
-          <w:szCs w:val="28"/>
-        </w:rPr>
-        <w:t>:</w:t>
+        <w:t>n own research on real levels in candy crush saga, bejeweled, and toy blast, and through consideration of the information in the MA.</w:t>
+      </w:r>
+    </w:p>
+    <w:p>
+      <w:pPr>
+        <w:rPr>
+          <w:sz w:val="28"/>
+          <w:szCs w:val="28"/>
+        </w:rPr>
+      </w:pPr>
+      <w:r>
+        <w:rPr>
+          <w:sz w:val="28"/>
+          <w:szCs w:val="28"/>
+        </w:rPr>
+        <w:t>Swapping:</w:t>
       </w:r>
     </w:p>
     <w:p>
@@ -648,79 +621,13 @@
           <w:szCs w:val="28"/>
         </w:rPr>
       </w:pPr>
-      <w:proofErr w:type="spellStart"/>
-      <w:r>
-        <w:rPr>
-          <w:sz w:val="28"/>
-          <w:szCs w:val="28"/>
-        </w:rPr>
-        <w:t>slime</w:t>
-      </w:r>
-      <w:proofErr w:type="spellEnd"/>
-      <w:r>
-        <w:rPr>
-          <w:sz w:val="28"/>
-          <w:szCs w:val="28"/>
-        </w:rPr>
-        <w:t xml:space="preserve"> + </w:t>
-      </w:r>
-      <w:proofErr w:type="spellStart"/>
-      <w:r>
-        <w:rPr>
-          <w:sz w:val="28"/>
-          <w:szCs w:val="28"/>
-        </w:rPr>
-        <w:t>blocked</w:t>
-      </w:r>
-      <w:proofErr w:type="spellEnd"/>
-      <w:r>
-        <w:rPr>
-          <w:sz w:val="28"/>
-          <w:szCs w:val="28"/>
-        </w:rPr>
-        <w:t xml:space="preserve"> </w:t>
-      </w:r>
-      <w:proofErr w:type="spellStart"/>
-      <w:r>
-        <w:rPr>
-          <w:sz w:val="28"/>
-          <w:szCs w:val="28"/>
-        </w:rPr>
-        <w:t>pieces</w:t>
-      </w:r>
-      <w:proofErr w:type="spellEnd"/>
-      <w:r>
-        <w:rPr>
-          <w:sz w:val="28"/>
-          <w:szCs w:val="28"/>
-        </w:rPr>
-        <w:t xml:space="preserve"> + </w:t>
-      </w:r>
-      <w:proofErr w:type="spellStart"/>
-      <w:r>
-        <w:rPr>
-          <w:sz w:val="28"/>
-          <w:szCs w:val="28"/>
-        </w:rPr>
-        <w:t>removable</w:t>
-      </w:r>
-      <w:proofErr w:type="spellEnd"/>
-      <w:r>
-        <w:rPr>
-          <w:sz w:val="28"/>
-          <w:szCs w:val="28"/>
-        </w:rPr>
-        <w:t xml:space="preserve"> </w:t>
-      </w:r>
-      <w:proofErr w:type="spellStart"/>
-      <w:r>
-        <w:rPr>
-          <w:sz w:val="28"/>
-          <w:szCs w:val="28"/>
-        </w:rPr>
-        <w:t>obstacle</w:t>
-      </w:r>
-      <w:proofErr w:type="spellEnd"/>
+      <w:r>
+        <w:rPr>
+          <w:sz w:val="28"/>
+          <w:szCs w:val="28"/>
+        </w:rPr>
+        <w:t>slime + blocked pieces + removable obstacle</w:t>
+      </w:r>
     </w:p>
     <w:p>
       <w:pPr>
@@ -739,33 +646,8 @@
           <w:sz w:val="28"/>
           <w:szCs w:val="28"/>
         </w:rPr>
-        <w:t xml:space="preserve">time bomb + </w:t>
-      </w:r>
-      <w:proofErr w:type="spellStart"/>
-      <w:r>
-        <w:rPr>
-          <w:sz w:val="28"/>
-          <w:szCs w:val="28"/>
-        </w:rPr>
-        <w:t>removable</w:t>
-      </w:r>
-      <w:proofErr w:type="spellEnd"/>
-      <w:r>
-        <w:rPr>
-          <w:sz w:val="28"/>
-          <w:szCs w:val="28"/>
-        </w:rPr>
-        <w:t xml:space="preserve"> </w:t>
-      </w:r>
-      <w:proofErr w:type="spellStart"/>
-      <w:r>
-        <w:rPr>
-          <w:sz w:val="28"/>
-          <w:szCs w:val="28"/>
-        </w:rPr>
-        <w:t>obstacle</w:t>
-      </w:r>
-      <w:proofErr w:type="spellEnd"/>
+        <w:t>time bomb + removable obstacle</w:t>
+      </w:r>
     </w:p>
     <w:p>
       <w:pPr>
@@ -779,63 +661,13 @@
           <w:szCs w:val="28"/>
         </w:rPr>
       </w:pPr>
-      <w:proofErr w:type="spellStart"/>
-      <w:r>
-        <w:rPr>
-          <w:sz w:val="28"/>
-          <w:szCs w:val="28"/>
-        </w:rPr>
-        <w:t>locked</w:t>
-      </w:r>
-      <w:proofErr w:type="spellEnd"/>
-      <w:r>
-        <w:rPr>
-          <w:sz w:val="28"/>
-          <w:szCs w:val="28"/>
-        </w:rPr>
-        <w:t xml:space="preserve"> </w:t>
-      </w:r>
-      <w:proofErr w:type="spellStart"/>
-      <w:r>
-        <w:rPr>
-          <w:sz w:val="28"/>
-          <w:szCs w:val="28"/>
-        </w:rPr>
-        <w:t>pieces</w:t>
-      </w:r>
-      <w:proofErr w:type="spellEnd"/>
-      <w:r>
-        <w:rPr>
-          <w:sz w:val="28"/>
-          <w:szCs w:val="28"/>
-        </w:rPr>
-        <w:t xml:space="preserve"> + </w:t>
-      </w:r>
-      <w:proofErr w:type="spellStart"/>
-      <w:r>
-        <w:rPr>
-          <w:sz w:val="28"/>
-          <w:szCs w:val="28"/>
-        </w:rPr>
-        <w:t>removable</w:t>
-      </w:r>
-      <w:proofErr w:type="spellEnd"/>
-      <w:r>
-        <w:rPr>
-          <w:sz w:val="28"/>
-          <w:szCs w:val="28"/>
-        </w:rPr>
-        <w:t xml:space="preserve"> </w:t>
-      </w:r>
-      <w:proofErr w:type="spellStart"/>
-      <w:r>
-        <w:rPr>
-          <w:sz w:val="28"/>
-          <w:szCs w:val="28"/>
-        </w:rPr>
-        <w:t>obstacle</w:t>
-      </w:r>
-      <w:proofErr w:type="spellEnd"/>
+      <w:r>
+        <w:rPr>
+          <w:sz w:val="28"/>
+          <w:szCs w:val="28"/>
+        </w:rPr>
+        <w:t>locked pieces + removable obstacle</w:t>
+      </w:r>
     </w:p>
     <w:p>
       <w:pPr>
@@ -1009,6 +841,14 @@
         </w:rPr>
         <w:t>removable obstacles + obstacles</w:t>
       </w:r>
+      <w:r>
+        <w:rPr>
+          <w:sz w:val="28"/>
+          <w:szCs w:val="28"/>
+          <w:lang w:val="en-GB"/>
+        </w:rPr>
+        <w:t xml:space="preserve"> x</w:t>
+      </w:r>
     </w:p>
     <w:p>
       <w:pPr>
@@ -1285,18 +1125,8 @@
           <w:szCs w:val="28"/>
           <w:lang w:val="en-GB"/>
         </w:rPr>
-        <w:t xml:space="preserve"> in time and move count, rather simple, most thought goes into collapsing the right pieces to create more fields of </w:t>
-      </w:r>
-      <w:proofErr w:type="spellStart"/>
-      <w:r>
-        <w:rPr>
-          <w:sz w:val="28"/>
-          <w:szCs w:val="28"/>
-          <w:lang w:val="en-GB"/>
-        </w:rPr>
-        <w:t>color</w:t>
-      </w:r>
-      <w:proofErr w:type="spellEnd"/>
+        <w:t xml:space="preserve"> in time and move count, rather simple, most thought goes into collapsing the right pieces to create more fields of color</w:t>
+      </w:r>
     </w:p>
     <w:p>
       <w:pPr>
@@ -1514,6 +1344,39 @@
           <w:lang w:val="en-GB"/>
         </w:rPr>
         <w:t xml:space="preserve">Swapping removable: </w:t>
+      </w:r>
+      <w:r>
+        <w:rPr>
+          <w:sz w:val="28"/>
+          <w:szCs w:val="28"/>
+          <w:lang w:val="en-GB"/>
+        </w:rPr>
+        <w:t>Gets very difficult on higher obstacle count. Engaging to play though. Can imagine this getting easier and more engaging with more mechanics added</w:t>
+      </w:r>
+    </w:p>
+    <w:p>
+      <w:pPr>
+        <w:rPr>
+          <w:sz w:val="28"/>
+          <w:szCs w:val="28"/>
+          <w:lang w:val="en-GB"/>
+        </w:rPr>
+      </w:pPr>
+      <w:r>
+        <w:rPr>
+          <w:sz w:val="28"/>
+          <w:szCs w:val="28"/>
+          <w:lang w:val="en-GB"/>
+        </w:rPr>
+        <w:t xml:space="preserve">Swapping removable + obs: </w:t>
+      </w:r>
+      <w:r>
+        <w:rPr>
+          <w:sz w:val="28"/>
+          <w:szCs w:val="28"/>
+          <w:lang w:val="en-GB"/>
+        </w:rPr>
+        <w:t>More difficult than just removable, though depends on where exactly the obstacles are placed.</w:t>
       </w:r>
     </w:p>
     <w:sectPr>

</xml_diff>

<commit_message>
Finished testing. At least first round
</commit_message>
<xml_diff>
--- a/Thesis_stuff/BA_testing_protocol.docx
+++ b/Thesis_stuff/BA_testing_protocol.docx
@@ -608,6 +608,14 @@
         </w:rPr>
         <w:t>oal)</w:t>
       </w:r>
+      <w:r>
+        <w:rPr>
+          <w:sz w:val="28"/>
+          <w:szCs w:val="28"/>
+          <w:lang w:val="en-GB"/>
+        </w:rPr>
+        <w:t xml:space="preserve"> x</w:t>
+      </w:r>
     </w:p>
     <w:p>
       <w:pPr>
@@ -619,15 +627,25 @@
         <w:rPr>
           <w:sz w:val="28"/>
           <w:szCs w:val="28"/>
-        </w:rPr>
-      </w:pPr>
-      <w:r>
-        <w:rPr>
-          <w:sz w:val="28"/>
-          <w:szCs w:val="28"/>
+          <w:lang w:val="en-GB"/>
+        </w:rPr>
+      </w:pPr>
+      <w:r>
+        <w:rPr>
+          <w:sz w:val="28"/>
+          <w:szCs w:val="28"/>
+          <w:lang w:val="en-GB"/>
         </w:rPr>
         <w:t>slime + blocked pieces + removable obstacle</w:t>
       </w:r>
+      <w:r>
+        <w:rPr>
+          <w:sz w:val="28"/>
+          <w:szCs w:val="28"/>
+          <w:lang w:val="en-GB"/>
+        </w:rPr>
+        <w:t xml:space="preserve"> x</w:t>
+      </w:r>
     </w:p>
     <w:p>
       <w:pPr>
@@ -639,15 +657,25 @@
         <w:rPr>
           <w:sz w:val="28"/>
           <w:szCs w:val="28"/>
-        </w:rPr>
-      </w:pPr>
-      <w:r>
-        <w:rPr>
-          <w:sz w:val="28"/>
-          <w:szCs w:val="28"/>
+          <w:lang w:val="en-GB"/>
+        </w:rPr>
+      </w:pPr>
+      <w:r>
+        <w:rPr>
+          <w:sz w:val="28"/>
+          <w:szCs w:val="28"/>
+          <w:lang w:val="en-GB"/>
         </w:rPr>
         <w:t>time bomb + removable obstacle</w:t>
       </w:r>
+      <w:r>
+        <w:rPr>
+          <w:sz w:val="28"/>
+          <w:szCs w:val="28"/>
+          <w:lang w:val="en-GB"/>
+        </w:rPr>
+        <w:t xml:space="preserve"> x</w:t>
+      </w:r>
     </w:p>
     <w:p>
       <w:pPr>
@@ -659,15 +687,33 @@
         <w:rPr>
           <w:sz w:val="28"/>
           <w:szCs w:val="28"/>
-        </w:rPr>
-      </w:pPr>
-      <w:r>
-        <w:rPr>
-          <w:sz w:val="28"/>
-          <w:szCs w:val="28"/>
+          <w:lang w:val="en-GB"/>
+        </w:rPr>
+      </w:pPr>
+      <w:r>
+        <w:rPr>
+          <w:sz w:val="28"/>
+          <w:szCs w:val="28"/>
+          <w:lang w:val="en-GB"/>
         </w:rPr>
         <w:t>locked pieces + removable obstacle</w:t>
       </w:r>
+      <w:r>
+        <w:rPr>
+          <w:sz w:val="28"/>
+          <w:szCs w:val="28"/>
+          <w:lang w:val="en-GB"/>
+        </w:rPr>
+        <w:t xml:space="preserve"> </w:t>
+      </w:r>
+      <w:r>
+        <w:rPr>
+          <w:sz w:val="28"/>
+          <w:szCs w:val="28"/>
+          <w:lang w:val="en-GB"/>
+        </w:rPr>
+        <w:t>x</w:t>
+      </w:r>
     </w:p>
     <w:p>
       <w:pPr>
@@ -698,6 +744,14 @@
         </w:rPr>
         <w:t>bstacle</w:t>
       </w:r>
+      <w:r>
+        <w:rPr>
+          <w:sz w:val="28"/>
+          <w:szCs w:val="28"/>
+          <w:lang w:val="en-GB"/>
+        </w:rPr>
+        <w:t xml:space="preserve"> x</w:t>
+      </w:r>
     </w:p>
     <w:p>
       <w:pPr>
@@ -719,6 +773,14 @@
           <w:lang w:val="en-GB"/>
         </w:rPr>
         <w:t>shielded pieces + removable obstacles</w:t>
+      </w:r>
+      <w:r>
+        <w:rPr>
+          <w:sz w:val="28"/>
+          <w:szCs w:val="28"/>
+          <w:lang w:val="en-GB"/>
+        </w:rPr>
+        <w:t xml:space="preserve"> x</w:t>
       </w:r>
     </w:p>
     <w:p>
@@ -751,6 +813,14 @@
         </w:rPr>
         <w:t xml:space="preserve"> (shielded pieces jellyfish)</w:t>
       </w:r>
+      <w:r>
+        <w:rPr>
+          <w:sz w:val="28"/>
+          <w:szCs w:val="28"/>
+          <w:lang w:val="en-GB"/>
+        </w:rPr>
+        <w:t xml:space="preserve"> x</w:t>
+      </w:r>
     </w:p>
     <w:p>
       <w:pPr>
@@ -1125,7 +1195,15 @@
           <w:szCs w:val="28"/>
           <w:lang w:val="en-GB"/>
         </w:rPr>
-        <w:t xml:space="preserve"> in time and move count, rather simple, most thought goes into collapsing the right pieces to create more fields of color</w:t>
+        <w:t xml:space="preserve"> in time and move count, rather simple, most thought goes into collapsing the right pieces to create more fields of </w:t>
+      </w:r>
+      <w:r>
+        <w:rPr>
+          <w:sz w:val="28"/>
+          <w:szCs w:val="28"/>
+          <w:lang w:val="en-GB"/>
+        </w:rPr>
+        <w:t>colour</w:t>
       </w:r>
     </w:p>
     <w:p>
@@ -1377,6 +1455,229 @@
           <w:lang w:val="en-GB"/>
         </w:rPr>
         <w:t>More difficult than just removable, though depends on where exactly the obstacles are placed.</w:t>
+      </w:r>
+    </w:p>
+    <w:p>
+      <w:pPr>
+        <w:rPr>
+          <w:sz w:val="28"/>
+          <w:szCs w:val="28"/>
+          <w:lang w:val="en-GB"/>
+        </w:rPr>
+      </w:pPr>
+      <w:r>
+        <w:rPr>
+          <w:sz w:val="28"/>
+          <w:szCs w:val="28"/>
+          <w:lang w:val="en-GB"/>
+        </w:rPr>
+        <w:t xml:space="preserve">Swapping shielded: </w:t>
+      </w:r>
+      <w:r>
+        <w:rPr>
+          <w:sz w:val="28"/>
+          <w:szCs w:val="28"/>
+          <w:lang w:val="en-GB"/>
+        </w:rPr>
+        <w:t xml:space="preserve">used 1/5/10 pieces. </w:t>
+      </w:r>
+      <w:r>
+        <w:rPr>
+          <w:sz w:val="28"/>
+          <w:szCs w:val="28"/>
+          <w:lang w:val="en-GB"/>
+        </w:rPr>
+        <w:t>Very</w:t>
+      </w:r>
+      <w:r>
+        <w:rPr>
+          <w:sz w:val="28"/>
+          <w:szCs w:val="28"/>
+          <w:lang w:val="en-GB"/>
+        </w:rPr>
+        <w:t xml:space="preserve"> difficult, and dependent on RNG because of the dependence on bombs in the right positions</w:t>
+      </w:r>
+      <w:r>
+        <w:rPr>
+          <w:sz w:val="28"/>
+          <w:szCs w:val="28"/>
+          <w:lang w:val="en-GB"/>
+        </w:rPr>
+        <w:t>. Strategic swapping required. On highest shielded count, closest to victory was 3 pieces left</w:t>
+      </w:r>
+    </w:p>
+    <w:p>
+      <w:pPr>
+        <w:rPr>
+          <w:sz w:val="28"/>
+          <w:szCs w:val="28"/>
+          <w:lang w:val="en-GB"/>
+        </w:rPr>
+      </w:pPr>
+      <w:r>
+        <w:rPr>
+          <w:sz w:val="28"/>
+          <w:szCs w:val="28"/>
+          <w:lang w:val="en-GB"/>
+        </w:rPr>
+        <w:t>Swapping shielded removable:</w:t>
+      </w:r>
+      <w:r>
+        <w:rPr>
+          <w:sz w:val="28"/>
+          <w:szCs w:val="28"/>
+          <w:lang w:val="en-GB"/>
+        </w:rPr>
+        <w:t xml:space="preserve"> literally almost impossible without a lot of luck on high piece counts</w:t>
+      </w:r>
+    </w:p>
+    <w:p>
+      <w:pPr>
+        <w:rPr>
+          <w:sz w:val="28"/>
+          <w:szCs w:val="28"/>
+          <w:lang w:val="en-GB"/>
+        </w:rPr>
+      </w:pPr>
+      <w:r>
+        <w:rPr>
+          <w:sz w:val="28"/>
+          <w:szCs w:val="28"/>
+          <w:lang w:val="en-GB"/>
+        </w:rPr>
+        <w:t>Swapping blocked removable:</w:t>
+      </w:r>
+      <w:r>
+        <w:rPr>
+          <w:sz w:val="28"/>
+          <w:szCs w:val="28"/>
+          <w:lang w:val="en-GB"/>
+        </w:rPr>
+        <w:t xml:space="preserve"> </w:t>
+      </w:r>
+      <w:r>
+        <w:rPr>
+          <w:sz w:val="28"/>
+          <w:szCs w:val="28"/>
+          <w:lang w:val="en-GB"/>
+        </w:rPr>
+        <w:t>probably harde</w:t>
+      </w:r>
+      <w:r>
+        <w:rPr>
+          <w:sz w:val="28"/>
+          <w:szCs w:val="28"/>
+          <w:lang w:val="en-GB"/>
+        </w:rPr>
+        <w:t xml:space="preserve">r </w:t>
+      </w:r>
+      <w:r>
+        <w:rPr>
+          <w:sz w:val="28"/>
+          <w:szCs w:val="28"/>
+          <w:lang w:val="en-GB"/>
+        </w:rPr>
+        <w:t>even than shielded pieces, but felt more manageable somehow</w:t>
+      </w:r>
+    </w:p>
+    <w:p>
+      <w:pPr>
+        <w:rPr>
+          <w:sz w:val="28"/>
+          <w:szCs w:val="28"/>
+          <w:lang w:val="en-GB"/>
+        </w:rPr>
+      </w:pPr>
+      <w:r>
+        <w:rPr>
+          <w:sz w:val="28"/>
+          <w:szCs w:val="28"/>
+          <w:lang w:val="en-GB"/>
+        </w:rPr>
+        <w:t>Swapping blocked removable time: Time bomb had 10 turns timer.</w:t>
+      </w:r>
+      <w:r>
+        <w:rPr>
+          <w:sz w:val="28"/>
+          <w:szCs w:val="28"/>
+          <w:lang w:val="en-GB"/>
+        </w:rPr>
+        <w:t xml:space="preserve"> Really difficult as well. Blocked pieces in swap is just a very difficult goal, and removing the bombs gets very difficult in high piece count.</w:t>
+      </w:r>
+    </w:p>
+    <w:p>
+      <w:pPr>
+        <w:rPr>
+          <w:sz w:val="28"/>
+          <w:szCs w:val="28"/>
+          <w:lang w:val="en-GB"/>
+        </w:rPr>
+      </w:pPr>
+      <w:r>
+        <w:rPr>
+          <w:sz w:val="28"/>
+          <w:szCs w:val="28"/>
+          <w:lang w:val="en-GB"/>
+        </w:rPr>
+        <w:t xml:space="preserve">Swapping slime blocked: </w:t>
+      </w:r>
+      <w:r>
+        <w:rPr>
+          <w:sz w:val="28"/>
+          <w:szCs w:val="28"/>
+          <w:lang w:val="en-GB"/>
+        </w:rPr>
+        <w:t>Turns out blocked pieces are just really difficult to remove without gadgets. Very difficult, and slimes are also more of a threat in swap.</w:t>
+      </w:r>
+    </w:p>
+    <w:p>
+      <w:pPr>
+        <w:rPr>
+          <w:sz w:val="28"/>
+          <w:szCs w:val="28"/>
+          <w:lang w:val="en-GB"/>
+        </w:rPr>
+      </w:pPr>
+      <w:r>
+        <w:rPr>
+          <w:sz w:val="28"/>
+          <w:szCs w:val="28"/>
+          <w:lang w:val="en-GB"/>
+        </w:rPr>
+        <w:t xml:space="preserve">Swapping slime blocked removable: </w:t>
+      </w:r>
+      <w:r>
+        <w:rPr>
+          <w:sz w:val="28"/>
+          <w:szCs w:val="28"/>
+          <w:lang w:val="en-GB"/>
+        </w:rPr>
+        <w:t>easier than just blocked, maybe because of lower number of blocked pieces.</w:t>
+      </w:r>
+    </w:p>
+    <w:p>
+      <w:pPr>
+        <w:rPr>
+          <w:sz w:val="28"/>
+          <w:szCs w:val="28"/>
+          <w:lang w:val="en-GB"/>
+        </w:rPr>
+      </w:pPr>
+      <w:r>
+        <w:rPr>
+          <w:sz w:val="28"/>
+          <w:szCs w:val="28"/>
+          <w:lang w:val="en-GB"/>
+        </w:rPr>
+        <w:t xml:space="preserve">Swapping time removable: </w:t>
+      </w:r>
+      <w:r>
+        <w:rPr>
+          <w:sz w:val="28"/>
+          <w:szCs w:val="28"/>
+          <w:lang w:val="en-GB"/>
+        </w:rPr>
+        <w:t>Difficult, but not too much, so was actually pretty fun.</w:t>
       </w:r>
     </w:p>
     <w:sectPr>

</xml_diff>

<commit_message>
Did some data evaluation
</commit_message>
<xml_diff>
--- a/Thesis_stuff/BA_testing_protocol.docx
+++ b/Thesis_stuff/BA_testing_protocol.docx
@@ -41,7 +41,23 @@
           <w:szCs w:val="28"/>
           <w:lang w:val="en-GB"/>
         </w:rPr>
-        <w:t>arnings from MA:</w:t>
+        <w:t>arnings from MA</w:t>
+      </w:r>
+      <w:r>
+        <w:rPr>
+          <w:sz w:val="28"/>
+          <w:szCs w:val="28"/>
+          <w:lang w:val="en-GB"/>
+        </w:rPr>
+        <w:t xml:space="preserve"> (and brainstorming)</w:t>
+      </w:r>
+      <w:r>
+        <w:rPr>
+          <w:sz w:val="28"/>
+          <w:szCs w:val="28"/>
+          <w:lang w:val="en-GB"/>
+        </w:rPr>
+        <w:t>:</w:t>
       </w:r>
     </w:p>
     <w:p>
@@ -1679,6 +1695,861 @@
         </w:rPr>
         <w:t>Difficult, but not too much, so was actually pretty fun.</w:t>
       </w:r>
+    </w:p>
+    <w:p>
+      <w:pPr>
+        <w:rPr>
+          <w:sz w:val="28"/>
+          <w:szCs w:val="28"/>
+          <w:lang w:val="en-GB"/>
+        </w:rPr>
+      </w:pPr>
+    </w:p>
+    <w:p>
+      <w:pPr>
+        <w:rPr>
+          <w:sz w:val="28"/>
+          <w:szCs w:val="28"/>
+          <w:lang w:val="en-GB"/>
+        </w:rPr>
+      </w:pPr>
+    </w:p>
+    <w:p>
+      <w:pPr>
+        <w:rPr>
+          <w:sz w:val="28"/>
+          <w:szCs w:val="28"/>
+          <w:lang w:val="en-GB"/>
+        </w:rPr>
+      </w:pPr>
+    </w:p>
+    <w:p>
+      <w:pPr>
+        <w:rPr>
+          <w:sz w:val="28"/>
+          <w:szCs w:val="28"/>
+          <w:lang w:val="en-GB"/>
+        </w:rPr>
+      </w:pPr>
+    </w:p>
+    <w:p>
+      <w:pPr>
+        <w:rPr>
+          <w:sz w:val="28"/>
+          <w:szCs w:val="28"/>
+          <w:lang w:val="en-GB"/>
+        </w:rPr>
+      </w:pPr>
+    </w:p>
+    <w:p>
+      <w:pPr>
+        <w:rPr>
+          <w:sz w:val="28"/>
+          <w:szCs w:val="28"/>
+          <w:lang w:val="en-GB"/>
+        </w:rPr>
+      </w:pPr>
+    </w:p>
+    <w:p>
+      <w:pPr>
+        <w:rPr>
+          <w:b/>
+          <w:bCs/>
+          <w:sz w:val="28"/>
+          <w:szCs w:val="28"/>
+          <w:lang w:val="en-GB"/>
+        </w:rPr>
+      </w:pPr>
+      <w:r>
+        <w:rPr>
+          <w:b/>
+          <w:bCs/>
+          <w:sz w:val="28"/>
+          <w:szCs w:val="28"/>
+          <w:lang w:val="en-GB"/>
+        </w:rPr>
+        <w:lastRenderedPageBreak/>
+        <w:t>How to analyse data brainstorming</w:t>
+      </w:r>
+    </w:p>
+    <w:p>
+      <w:pPr>
+        <w:rPr>
+          <w:sz w:val="28"/>
+          <w:szCs w:val="28"/>
+          <w:lang w:val="en-GB"/>
+        </w:rPr>
+      </w:pPr>
+      <w:r>
+        <w:rPr>
+          <w:sz w:val="28"/>
+          <w:szCs w:val="28"/>
+          <w:lang w:val="en-GB"/>
+        </w:rPr>
+        <w:t>See how difficulty changes between different tile counts</w:t>
+      </w:r>
+    </w:p>
+    <w:p>
+      <w:pPr>
+        <w:pStyle w:val="Listenabsatz"/>
+        <w:numPr>
+          <w:ilvl w:val="0"/>
+          <w:numId w:val="6"/>
+        </w:numPr>
+        <w:rPr>
+          <w:sz w:val="28"/>
+          <w:szCs w:val="28"/>
+          <w:lang w:val="en-GB"/>
+        </w:rPr>
+      </w:pPr>
+      <w:r>
+        <w:rPr>
+          <w:sz w:val="28"/>
+          <w:szCs w:val="28"/>
+          <w:lang w:val="en-GB"/>
+        </w:rPr>
+        <w:t>How to do that?</w:t>
+      </w:r>
+    </w:p>
+    <w:p>
+      <w:pPr>
+        <w:rPr>
+          <w:sz w:val="28"/>
+          <w:szCs w:val="28"/>
+          <w:lang w:val="en-GB"/>
+        </w:rPr>
+      </w:pPr>
+      <w:r>
+        <w:rPr>
+          <w:sz w:val="28"/>
+          <w:szCs w:val="28"/>
+          <w:lang w:val="en-GB"/>
+        </w:rPr>
+        <w:t>Obtain a difficulty rating for each tile count, then look how difficulty mounts</w:t>
+      </w:r>
+    </w:p>
+    <w:p>
+      <w:pPr>
+        <w:pStyle w:val="Listenabsatz"/>
+        <w:numPr>
+          <w:ilvl w:val="0"/>
+          <w:numId w:val="6"/>
+        </w:numPr>
+        <w:rPr>
+          <w:sz w:val="28"/>
+          <w:szCs w:val="28"/>
+          <w:lang w:val="en-GB"/>
+        </w:rPr>
+      </w:pPr>
+      <w:r>
+        <w:rPr>
+          <w:sz w:val="28"/>
+          <w:szCs w:val="28"/>
+          <w:lang w:val="en-GB"/>
+        </w:rPr>
+        <w:t>Reduce the testing data to three entries, with each one being the average of each of the three testing scenarios</w:t>
+      </w:r>
+    </w:p>
+    <w:p>
+      <w:pPr>
+        <w:rPr>
+          <w:sz w:val="28"/>
+          <w:szCs w:val="28"/>
+          <w:lang w:val="en-GB"/>
+        </w:rPr>
+      </w:pPr>
+      <w:r>
+        <w:rPr>
+          <w:sz w:val="28"/>
+          <w:szCs w:val="28"/>
+          <w:lang w:val="en-GB"/>
+        </w:rPr>
+        <w:t>In the reduced scenarios, instead of success being true or false, take success rate in %.</w:t>
+      </w:r>
+    </w:p>
+    <w:p>
+      <w:pPr>
+        <w:pStyle w:val="Listenabsatz"/>
+        <w:numPr>
+          <w:ilvl w:val="0"/>
+          <w:numId w:val="6"/>
+        </w:numPr>
+        <w:rPr>
+          <w:sz w:val="28"/>
+          <w:szCs w:val="28"/>
+          <w:lang w:val="en-GB"/>
+        </w:rPr>
+      </w:pPr>
+      <w:r>
+        <w:rPr>
+          <w:sz w:val="28"/>
+          <w:szCs w:val="28"/>
+          <w:lang w:val="en-GB"/>
+        </w:rPr>
+        <w:t>Should total time be included in average if time is failure? And how to interpret total time and time between moves, as it can vary based on level objectives and not necessarily be connected to difficulty</w:t>
+      </w:r>
+      <w:r>
+        <w:rPr>
+          <w:sz w:val="28"/>
+          <w:szCs w:val="28"/>
+          <w:lang w:val="en-GB"/>
+        </w:rPr>
+        <w:t>?</w:t>
+      </w:r>
+    </w:p>
+    <w:p>
+      <w:pPr>
+        <w:rPr>
+          <w:sz w:val="28"/>
+          <w:szCs w:val="28"/>
+          <w:lang w:val="en-GB"/>
+        </w:rPr>
+      </w:pPr>
+      <w:r>
+        <w:rPr>
+          <w:sz w:val="28"/>
+          <w:szCs w:val="28"/>
+          <w:lang w:val="en-GB"/>
+        </w:rPr>
+        <w:t>I think total time should be included in the average of the scenarios. The general workflow should be:</w:t>
+      </w:r>
+    </w:p>
+    <w:p>
+      <w:pPr>
+        <w:pStyle w:val="Listenabsatz"/>
+        <w:numPr>
+          <w:ilvl w:val="0"/>
+          <w:numId w:val="6"/>
+        </w:numPr>
+        <w:rPr>
+          <w:sz w:val="28"/>
+          <w:szCs w:val="28"/>
+          <w:lang w:val="en-GB"/>
+        </w:rPr>
+      </w:pPr>
+      <w:r>
+        <w:rPr>
+          <w:sz w:val="28"/>
+          <w:szCs w:val="28"/>
+          <w:lang w:val="en-GB"/>
+        </w:rPr>
+        <w:t>Take average of testcases for each scenario</w:t>
+      </w:r>
+    </w:p>
+    <w:p>
+      <w:pPr>
+        <w:pStyle w:val="Listenabsatz"/>
+        <w:numPr>
+          <w:ilvl w:val="0"/>
+          <w:numId w:val="6"/>
+        </w:numPr>
+        <w:rPr>
+          <w:sz w:val="28"/>
+          <w:szCs w:val="28"/>
+          <w:lang w:val="en-GB"/>
+        </w:rPr>
+      </w:pPr>
+      <w:r>
+        <w:rPr>
+          <w:sz w:val="28"/>
+          <w:szCs w:val="28"/>
+          <w:lang w:val="en-GB"/>
+        </w:rPr>
+        <w:t>Out of this average, calculate a “difficulty rating”</w:t>
+      </w:r>
+    </w:p>
+    <w:p>
+      <w:pPr>
+        <w:pStyle w:val="Listenabsatz"/>
+        <w:numPr>
+          <w:ilvl w:val="0"/>
+          <w:numId w:val="6"/>
+        </w:numPr>
+        <w:rPr>
+          <w:sz w:val="28"/>
+          <w:szCs w:val="28"/>
+          <w:lang w:val="en-GB"/>
+        </w:rPr>
+      </w:pPr>
+      <w:r>
+        <w:rPr>
+          <w:sz w:val="28"/>
+          <w:szCs w:val="28"/>
+          <w:lang w:val="en-GB"/>
+        </w:rPr>
+        <w:t>See how the difficulty changes between scenarios</w:t>
+      </w:r>
+    </w:p>
+    <w:p>
+      <w:pPr>
+        <w:pStyle w:val="Listenabsatz"/>
+        <w:numPr>
+          <w:ilvl w:val="0"/>
+          <w:numId w:val="6"/>
+        </w:numPr>
+        <w:rPr>
+          <w:sz w:val="28"/>
+          <w:szCs w:val="28"/>
+          <w:lang w:val="en-GB"/>
+        </w:rPr>
+      </w:pPr>
+      <w:r>
+        <w:rPr>
+          <w:sz w:val="28"/>
+          <w:szCs w:val="28"/>
+          <w:lang w:val="en-GB"/>
+        </w:rPr>
+        <w:t>(Somehow come up with a total difficulty rating to be able to rank the testcases independently of tile counts)</w:t>
+      </w:r>
+    </w:p>
+    <w:p>
+      <w:pPr>
+        <w:rPr>
+          <w:sz w:val="28"/>
+          <w:szCs w:val="28"/>
+          <w:lang w:val="en-GB"/>
+        </w:rPr>
+      </w:pPr>
+      <w:r>
+        <w:rPr>
+          <w:sz w:val="28"/>
+          <w:szCs w:val="28"/>
+          <w:lang w:val="en-GB"/>
+        </w:rPr>
+        <w:t>Maybe just take difficulty rating of the middle case as total difficulty? Or maybe take average? Could ask Sebastian about it.</w:t>
+      </w:r>
+    </w:p>
+    <w:p>
+      <w:pPr>
+        <w:rPr>
+          <w:sz w:val="28"/>
+          <w:szCs w:val="28"/>
+          <w:lang w:val="en-GB"/>
+        </w:rPr>
+      </w:pPr>
+      <w:r>
+        <w:rPr>
+          <w:sz w:val="28"/>
+          <w:szCs w:val="28"/>
+          <w:lang w:val="en-GB"/>
+        </w:rPr>
+        <w:t>Problem with difficulty: high moves don’t mean difficult, because in score levels you just make as many moves as possible. I think a high time between moves is more indicative of difficulty, along with the success rate in %</w:t>
+      </w:r>
+      <w:r>
+        <w:rPr>
+          <w:sz w:val="28"/>
+          <w:szCs w:val="28"/>
+          <w:lang w:val="en-GB"/>
+        </w:rPr>
+        <w:t>. If a level was successful and not score, a higher total time also indicates higher difficulty imo. I have no idea about score</w:t>
+      </w:r>
+    </w:p>
+    <w:p>
+      <w:pPr>
+        <w:rPr>
+          <w:sz w:val="28"/>
+          <w:szCs w:val="28"/>
+          <w:lang w:val="en-GB"/>
+        </w:rPr>
+      </w:pPr>
+      <w:r>
+        <w:rPr>
+          <w:sz w:val="28"/>
+          <w:szCs w:val="28"/>
+          <w:lang w:val="en-GB"/>
+        </w:rPr>
+        <w:t>I think the best way to go forward is:</w:t>
+      </w:r>
+    </w:p>
+    <w:p>
+      <w:pPr>
+        <w:pStyle w:val="Listenabsatz"/>
+        <w:numPr>
+          <w:ilvl w:val="0"/>
+          <w:numId w:val="6"/>
+        </w:numPr>
+        <w:rPr>
+          <w:sz w:val="28"/>
+          <w:szCs w:val="28"/>
+          <w:lang w:val="en-GB"/>
+        </w:rPr>
+      </w:pPr>
+      <w:r>
+        <w:rPr>
+          <w:sz w:val="28"/>
+          <w:szCs w:val="28"/>
+          <w:lang w:val="en-GB"/>
+        </w:rPr>
+        <w:t>Do the average taking as said above</w:t>
+      </w:r>
+    </w:p>
+    <w:p>
+      <w:pPr>
+        <w:pStyle w:val="Listenabsatz"/>
+        <w:numPr>
+          <w:ilvl w:val="0"/>
+          <w:numId w:val="6"/>
+        </w:numPr>
+        <w:rPr>
+          <w:sz w:val="28"/>
+          <w:szCs w:val="28"/>
+          <w:lang w:val="en-GB"/>
+        </w:rPr>
+      </w:pPr>
+      <w:r>
+        <w:rPr>
+          <w:sz w:val="28"/>
+          <w:szCs w:val="28"/>
+          <w:lang w:val="en-GB"/>
+        </w:rPr>
+        <w:t>Determine difficulty somehow, first just looking at the raw values and later with a function maybe</w:t>
+      </w:r>
+    </w:p>
+    <w:p>
+      <w:pPr>
+        <w:pStyle w:val="Listenabsatz"/>
+        <w:numPr>
+          <w:ilvl w:val="0"/>
+          <w:numId w:val="6"/>
+        </w:numPr>
+        <w:rPr>
+          <w:sz w:val="28"/>
+          <w:szCs w:val="28"/>
+          <w:lang w:val="en-GB"/>
+        </w:rPr>
+      </w:pPr>
+      <w:r>
+        <w:rPr>
+          <w:sz w:val="28"/>
+          <w:szCs w:val="28"/>
+          <w:lang w:val="en-GB"/>
+        </w:rPr>
+        <w:t>See if the assigned difficulty aligns reasonably well with the subjective experiences from the testing protocol</w:t>
+      </w:r>
+    </w:p>
+    <w:p>
+      <w:pPr>
+        <w:rPr>
+          <w:sz w:val="28"/>
+          <w:szCs w:val="28"/>
+          <w:lang w:val="en-GB"/>
+        </w:rPr>
+      </w:pPr>
+      <w:r>
+        <w:rPr>
+          <w:sz w:val="28"/>
+          <w:szCs w:val="28"/>
+          <w:lang w:val="en-GB"/>
+        </w:rPr>
+        <w:lastRenderedPageBreak/>
+        <w:t>Afterwards I can still think of other ways to determine difficulty, but I think this is fine as it is also what I said in my expose, just look at the values and higher = difficult.</w:t>
+      </w:r>
+    </w:p>
+    <w:p>
+      <w:pPr>
+        <w:rPr>
+          <w:sz w:val="28"/>
+          <w:szCs w:val="28"/>
+          <w:lang w:val="en-GB"/>
+        </w:rPr>
+      </w:pPr>
+      <w:r>
+        <w:rPr>
+          <w:sz w:val="28"/>
+          <w:szCs w:val="28"/>
+          <w:lang w:val="en-GB"/>
+        </w:rPr>
+        <w:t xml:space="preserve">When I have the difficulty </w:t>
+      </w:r>
+      <w:r>
+        <w:rPr>
+          <w:sz w:val="28"/>
+          <w:szCs w:val="28"/>
+          <w:lang w:val="en-GB"/>
+        </w:rPr>
+        <w:t>assessment,</w:t>
+      </w:r>
+      <w:r>
+        <w:rPr>
+          <w:sz w:val="28"/>
+          <w:szCs w:val="28"/>
+          <w:lang w:val="en-GB"/>
+        </w:rPr>
+        <w:t xml:space="preserve"> I can gather some other statistics as well and show them if I want to.</w:t>
+      </w:r>
+    </w:p>
+    <w:p>
+      <w:pPr>
+        <w:rPr>
+          <w:sz w:val="28"/>
+          <w:szCs w:val="28"/>
+          <w:lang w:val="en-GB"/>
+        </w:rPr>
+      </w:pPr>
+      <w:r>
+        <w:rPr>
+          <w:sz w:val="28"/>
+          <w:szCs w:val="28"/>
+          <w:lang w:val="en-GB"/>
+        </w:rPr>
+        <w:t>But don’t forget to see if there are any interesting scenarios to test that arise from evaluating the data</w:t>
+      </w:r>
+      <w:r>
+        <w:rPr>
+          <w:sz w:val="28"/>
+          <w:szCs w:val="28"/>
+          <w:lang w:val="en-GB"/>
+        </w:rPr>
+        <w:t>!!</w:t>
+      </w:r>
+    </w:p>
+    <w:p>
+      <w:pPr>
+        <w:rPr>
+          <w:sz w:val="28"/>
+          <w:szCs w:val="28"/>
+          <w:lang w:val="en-GB"/>
+        </w:rPr>
+      </w:pPr>
+      <w:r>
+        <w:rPr>
+          <w:sz w:val="28"/>
+          <w:szCs w:val="28"/>
+          <w:lang w:val="en-GB"/>
+        </w:rPr>
+        <w:t>Probably something with blocked pieces and swapping, maybe with the paint bomb as a way to more easily get matches would be interesting</w:t>
+      </w:r>
+      <w:r>
+        <w:rPr>
+          <w:sz w:val="28"/>
+          <w:szCs w:val="28"/>
+          <w:lang w:val="en-GB"/>
+        </w:rPr>
+        <w:t>. Let’s say max 3 more testcases, then we would be at 20</w:t>
+      </w:r>
+    </w:p>
+    <w:p>
+      <w:pPr>
+        <w:rPr>
+          <w:sz w:val="28"/>
+          <w:szCs w:val="28"/>
+          <w:lang w:val="en-GB"/>
+        </w:rPr>
+      </w:pPr>
+    </w:p>
+    <w:p>
+      <w:pPr>
+        <w:rPr>
+          <w:sz w:val="28"/>
+          <w:szCs w:val="28"/>
+          <w:lang w:val="en-GB"/>
+        </w:rPr>
+      </w:pPr>
+      <w:r>
+        <w:rPr>
+          <w:sz w:val="28"/>
+          <w:szCs w:val="28"/>
+          <w:lang w:val="en-GB"/>
+        </w:rPr>
+        <w:t>Difficulty assessment: I think it should just include total moves, time between moves, and success rate. Maybe total time for successful attempts</w:t>
+      </w:r>
+      <w:r>
+        <w:rPr>
+          <w:sz w:val="28"/>
+          <w:szCs w:val="28"/>
+          <w:lang w:val="en-GB"/>
+        </w:rPr>
+        <w:t>. Score is not really indicative of difficulty.</w:t>
+      </w:r>
+    </w:p>
+    <w:p>
+      <w:pPr>
+        <w:rPr>
+          <w:sz w:val="28"/>
+          <w:szCs w:val="28"/>
+          <w:lang w:val="en-GB"/>
+        </w:rPr>
+      </w:pPr>
+      <w:r>
+        <w:rPr>
+          <w:sz w:val="28"/>
+          <w:szCs w:val="28"/>
+          <w:lang w:val="en-GB"/>
+        </w:rPr>
+        <w:t>For score levels, difficulty assessment might need to be done differently.</w:t>
+      </w:r>
+    </w:p>
+    <w:p>
+      <w:pPr>
+        <w:pStyle w:val="Listenabsatz"/>
+        <w:numPr>
+          <w:ilvl w:val="0"/>
+          <w:numId w:val="6"/>
+        </w:numPr>
+        <w:rPr>
+          <w:sz w:val="28"/>
+          <w:szCs w:val="28"/>
+          <w:lang w:val="en-GB"/>
+        </w:rPr>
+      </w:pPr>
+      <w:r>
+        <w:rPr>
+          <w:sz w:val="28"/>
+          <w:szCs w:val="28"/>
+          <w:lang w:val="en-GB"/>
+        </w:rPr>
+        <w:t>Higher time, time between moves and total moves indicate higher difficulty. Lower success rate indicates higher difficulty.</w:t>
+      </w:r>
+    </w:p>
+    <w:p>
+      <w:pPr>
+        <w:pStyle w:val="Listenabsatz"/>
+        <w:numPr>
+          <w:ilvl w:val="0"/>
+          <w:numId w:val="6"/>
+        </w:numPr>
+        <w:rPr>
+          <w:sz w:val="28"/>
+          <w:szCs w:val="28"/>
+          <w:lang w:val="en-GB"/>
+        </w:rPr>
+      </w:pPr>
+      <w:r>
+        <w:rPr>
+          <w:sz w:val="28"/>
+          <w:szCs w:val="28"/>
+          <w:lang w:val="en-GB"/>
+        </w:rPr>
+        <w:t xml:space="preserve">First naïve function: d = 1/success * (time + movetime + moves) </w:t>
+      </w:r>
+    </w:p>
+    <w:p>
+      <w:pPr>
+        <w:pStyle w:val="Listenabsatz"/>
+        <w:numPr>
+          <w:ilvl w:val="0"/>
+          <w:numId w:val="6"/>
+        </w:numPr>
+        <w:rPr>
+          <w:sz w:val="28"/>
+          <w:szCs w:val="28"/>
+          <w:lang w:val="en-GB"/>
+        </w:rPr>
+      </w:pPr>
+      <w:r>
+        <w:rPr>
+          <w:sz w:val="28"/>
+          <w:szCs w:val="28"/>
+          <w:lang w:val="en-GB"/>
+        </w:rPr>
+        <w:t>When success is 0, doesn’t work</w:t>
+      </w:r>
+    </w:p>
+    <w:p>
+      <w:pPr>
+        <w:pStyle w:val="Listenabsatz"/>
+        <w:numPr>
+          <w:ilvl w:val="0"/>
+          <w:numId w:val="6"/>
+        </w:numPr>
+        <w:rPr>
+          <w:sz w:val="28"/>
+          <w:szCs w:val="28"/>
+          <w:lang w:val="en-GB"/>
+        </w:rPr>
+      </w:pPr>
+      <w:r>
+        <w:rPr>
+          <w:sz w:val="28"/>
+          <w:szCs w:val="28"/>
+          <w:lang w:val="en-GB"/>
+        </w:rPr>
+        <w:t>Just add time, move time and moves, and then see what the general variation is. Based on that, make table to add score based on success rate. Lets try that</w:t>
+      </w:r>
+    </w:p>
+    <w:p>
+      <w:pPr>
+        <w:rPr>
+          <w:sz w:val="28"/>
+          <w:szCs w:val="28"/>
+          <w:lang w:val="en-GB"/>
+        </w:rPr>
+      </w:pPr>
+      <w:r>
+        <w:rPr>
+          <w:sz w:val="28"/>
+          <w:szCs w:val="28"/>
+          <w:lang w:val="en-GB"/>
+        </w:rPr>
+        <w:t>Still need other way to calculate difficulty in score levels</w:t>
+      </w:r>
+    </w:p>
+    <w:p>
+      <w:pPr>
+        <w:rPr>
+          <w:sz w:val="28"/>
+          <w:szCs w:val="28"/>
+          <w:lang w:val="en-GB"/>
+        </w:rPr>
+      </w:pPr>
+    </w:p>
+    <w:p>
+      <w:pPr>
+        <w:rPr>
+          <w:sz w:val="28"/>
+          <w:szCs w:val="28"/>
+          <w:lang w:val="en-GB"/>
+        </w:rPr>
+      </w:pPr>
+    </w:p>
+    <w:p>
+      <w:pPr>
+        <w:rPr>
+          <w:sz w:val="28"/>
+          <w:szCs w:val="28"/>
+          <w:lang w:val="en-GB"/>
+        </w:rPr>
+      </w:pPr>
+    </w:p>
+    <w:p>
+      <w:pPr>
+        <w:rPr>
+          <w:b/>
+          <w:bCs/>
+          <w:sz w:val="28"/>
+          <w:szCs w:val="28"/>
+          <w:u w:val="single"/>
+          <w:lang w:val="en-GB"/>
+        </w:rPr>
+      </w:pPr>
+      <w:r>
+        <w:rPr>
+          <w:b/>
+          <w:bCs/>
+          <w:sz w:val="28"/>
+          <w:szCs w:val="28"/>
+          <w:u w:val="single"/>
+          <w:lang w:val="en-GB"/>
+        </w:rPr>
+        <w:t>Evaluation Protocol</w:t>
+      </w:r>
+    </w:p>
+    <w:p>
+      <w:pPr>
+        <w:rPr>
+          <w:sz w:val="28"/>
+          <w:szCs w:val="28"/>
+          <w:lang w:val="en-GB"/>
+        </w:rPr>
+      </w:pPr>
+      <w:r>
+        <w:rPr>
+          <w:sz w:val="28"/>
+          <w:szCs w:val="28"/>
+          <w:lang w:val="en-GB"/>
+        </w:rPr>
+        <w:t>Calculated average of total time, time between moves, total moves, and score and the success rate for each scenario and each of the 3 tile frequencies separately.</w:t>
+      </w:r>
+    </w:p>
+    <w:p>
+      <w:pPr>
+        <w:rPr>
+          <w:sz w:val="28"/>
+          <w:szCs w:val="28"/>
+          <w:lang w:val="en-GB"/>
+        </w:rPr>
+      </w:pPr>
+      <w:r>
+        <w:rPr>
+          <w:sz w:val="28"/>
+          <w:szCs w:val="28"/>
+          <w:lang w:val="en-GB"/>
+        </w:rPr>
+        <w:t>Put the collected averages in a shared excel spreadsheet.</w:t>
+      </w:r>
+    </w:p>
+    <w:p>
+      <w:pPr>
+        <w:rPr>
+          <w:sz w:val="28"/>
+          <w:szCs w:val="28"/>
+          <w:lang w:val="en-GB"/>
+        </w:rPr>
+      </w:pPr>
+      <w:r>
+        <w:rPr>
+          <w:sz w:val="28"/>
+          <w:szCs w:val="28"/>
+          <w:lang w:val="en-GB"/>
+        </w:rPr>
+        <w:t>Calcluated difficulty of each average with the following formula:</w:t>
+      </w:r>
+    </w:p>
+    <w:p>
+      <w:pPr>
+        <w:rPr>
+          <w:sz w:val="28"/>
+          <w:szCs w:val="28"/>
+          <w:lang w:val="en-GB"/>
+        </w:rPr>
+      </w:pPr>
+      <w:r>
+        <w:rPr>
+          <w:sz w:val="28"/>
+          <w:szCs w:val="28"/>
+          <w:lang w:val="en-GB"/>
+        </w:rPr>
+        <w:lastRenderedPageBreak/>
+        <w:t>D = 100 + (time + movetime + moves) – success * 100</w:t>
+      </w:r>
+    </w:p>
+    <w:p>
+      <w:pPr>
+        <w:rPr>
+          <w:sz w:val="28"/>
+          <w:szCs w:val="28"/>
+          <w:lang w:val="en-GB"/>
+        </w:rPr>
+      </w:pPr>
+      <w:r>
+        <w:rPr>
+          <w:sz w:val="28"/>
+          <w:szCs w:val="28"/>
+          <w:lang w:val="en-GB"/>
+        </w:rPr>
+        <w:t>For levels with time bombs, the game time was counted as 120s if the game was lost due to a time bomb exploding.</w:t>
+      </w:r>
+    </w:p>
+    <w:p>
+      <w:pPr>
+        <w:rPr>
+          <w:sz w:val="28"/>
+          <w:szCs w:val="28"/>
+          <w:lang w:val="en-GB"/>
+        </w:rPr>
+      </w:pPr>
+      <w:r>
+        <w:rPr>
+          <w:sz w:val="28"/>
+          <w:szCs w:val="28"/>
+          <w:lang w:val="en-GB"/>
+        </w:rPr>
+        <w:t>Wrote difficulties into table and made diagrams. Interesting findings:</w:t>
+      </w:r>
+    </w:p>
+    <w:p>
+      <w:pPr>
+        <w:pStyle w:val="Listenabsatz"/>
+        <w:numPr>
+          <w:ilvl w:val="0"/>
+          <w:numId w:val="9"/>
+        </w:numPr>
+        <w:rPr>
+          <w:sz w:val="28"/>
+          <w:szCs w:val="28"/>
+          <w:lang w:val="en-GB"/>
+        </w:rPr>
+      </w:pPr>
     </w:p>
     <w:sectPr>
       <w:pgSz w:w="11906" w:h="16838"/>
@@ -1806,6 +2677,232 @@
     </w:lvl>
   </w:abstractNum>
   <w:abstractNum w:abstractNumId="1" w15:restartNumberingAfterBreak="0">
+    <w:nsid w:val="258B10EF"/>
+    <w:multiLevelType w:val="hybridMultilevel"/>
+    <w:tmpl w:val="91921AAC"/>
+    <w:lvl w:ilvl="0" w:tplc="04070001">
+      <w:start w:val="1"/>
+      <w:numFmt w:val="bullet"/>
+      <w:lvlText w:val=""/>
+      <w:lvlJc w:val="left"/>
+      <w:pPr>
+        <w:ind w:left="1440" w:hanging="360"/>
+      </w:pPr>
+      <w:rPr>
+        <w:rFonts w:ascii="Symbol" w:hAnsi="Symbol" w:hint="default"/>
+      </w:rPr>
+    </w:lvl>
+    <w:lvl w:ilvl="1" w:tplc="04070003" w:tentative="1">
+      <w:start w:val="1"/>
+      <w:numFmt w:val="bullet"/>
+      <w:lvlText w:val="o"/>
+      <w:lvlJc w:val="left"/>
+      <w:pPr>
+        <w:ind w:left="2160" w:hanging="360"/>
+      </w:pPr>
+      <w:rPr>
+        <w:rFonts w:ascii="Courier New" w:hAnsi="Courier New" w:cs="Courier New" w:hint="default"/>
+      </w:rPr>
+    </w:lvl>
+    <w:lvl w:ilvl="2" w:tplc="04070005" w:tentative="1">
+      <w:start w:val="1"/>
+      <w:numFmt w:val="bullet"/>
+      <w:lvlText w:val=""/>
+      <w:lvlJc w:val="left"/>
+      <w:pPr>
+        <w:ind w:left="2880" w:hanging="360"/>
+      </w:pPr>
+      <w:rPr>
+        <w:rFonts w:ascii="Wingdings" w:hAnsi="Wingdings" w:hint="default"/>
+      </w:rPr>
+    </w:lvl>
+    <w:lvl w:ilvl="3" w:tplc="04070001" w:tentative="1">
+      <w:start w:val="1"/>
+      <w:numFmt w:val="bullet"/>
+      <w:lvlText w:val=""/>
+      <w:lvlJc w:val="left"/>
+      <w:pPr>
+        <w:ind w:left="3600" w:hanging="360"/>
+      </w:pPr>
+      <w:rPr>
+        <w:rFonts w:ascii="Symbol" w:hAnsi="Symbol" w:hint="default"/>
+      </w:rPr>
+    </w:lvl>
+    <w:lvl w:ilvl="4" w:tplc="04070003" w:tentative="1">
+      <w:start w:val="1"/>
+      <w:numFmt w:val="bullet"/>
+      <w:lvlText w:val="o"/>
+      <w:lvlJc w:val="left"/>
+      <w:pPr>
+        <w:ind w:left="4320" w:hanging="360"/>
+      </w:pPr>
+      <w:rPr>
+        <w:rFonts w:ascii="Courier New" w:hAnsi="Courier New" w:cs="Courier New" w:hint="default"/>
+      </w:rPr>
+    </w:lvl>
+    <w:lvl w:ilvl="5" w:tplc="04070005" w:tentative="1">
+      <w:start w:val="1"/>
+      <w:numFmt w:val="bullet"/>
+      <w:lvlText w:val=""/>
+      <w:lvlJc w:val="left"/>
+      <w:pPr>
+        <w:ind w:left="5040" w:hanging="360"/>
+      </w:pPr>
+      <w:rPr>
+        <w:rFonts w:ascii="Wingdings" w:hAnsi="Wingdings" w:hint="default"/>
+      </w:rPr>
+    </w:lvl>
+    <w:lvl w:ilvl="6" w:tplc="04070001" w:tentative="1">
+      <w:start w:val="1"/>
+      <w:numFmt w:val="bullet"/>
+      <w:lvlText w:val=""/>
+      <w:lvlJc w:val="left"/>
+      <w:pPr>
+        <w:ind w:left="5760" w:hanging="360"/>
+      </w:pPr>
+      <w:rPr>
+        <w:rFonts w:ascii="Symbol" w:hAnsi="Symbol" w:hint="default"/>
+      </w:rPr>
+    </w:lvl>
+    <w:lvl w:ilvl="7" w:tplc="04070003" w:tentative="1">
+      <w:start w:val="1"/>
+      <w:numFmt w:val="bullet"/>
+      <w:lvlText w:val="o"/>
+      <w:lvlJc w:val="left"/>
+      <w:pPr>
+        <w:ind w:left="6480" w:hanging="360"/>
+      </w:pPr>
+      <w:rPr>
+        <w:rFonts w:ascii="Courier New" w:hAnsi="Courier New" w:cs="Courier New" w:hint="default"/>
+      </w:rPr>
+    </w:lvl>
+    <w:lvl w:ilvl="8" w:tplc="04070005" w:tentative="1">
+      <w:start w:val="1"/>
+      <w:numFmt w:val="bullet"/>
+      <w:lvlText w:val=""/>
+      <w:lvlJc w:val="left"/>
+      <w:pPr>
+        <w:ind w:left="7200" w:hanging="360"/>
+      </w:pPr>
+      <w:rPr>
+        <w:rFonts w:ascii="Wingdings" w:hAnsi="Wingdings" w:hint="default"/>
+      </w:rPr>
+    </w:lvl>
+  </w:abstractNum>
+  <w:abstractNum w:abstractNumId="2" w15:restartNumberingAfterBreak="0">
+    <w:nsid w:val="26B0796F"/>
+    <w:multiLevelType w:val="hybridMultilevel"/>
+    <w:tmpl w:val="CEF2975C"/>
+    <w:lvl w:ilvl="0" w:tplc="04070001">
+      <w:start w:val="1"/>
+      <w:numFmt w:val="bullet"/>
+      <w:lvlText w:val=""/>
+      <w:lvlJc w:val="left"/>
+      <w:pPr>
+        <w:ind w:left="720" w:hanging="360"/>
+      </w:pPr>
+      <w:rPr>
+        <w:rFonts w:ascii="Symbol" w:hAnsi="Symbol" w:hint="default"/>
+      </w:rPr>
+    </w:lvl>
+    <w:lvl w:ilvl="1" w:tplc="04070003" w:tentative="1">
+      <w:start w:val="1"/>
+      <w:numFmt w:val="bullet"/>
+      <w:lvlText w:val="o"/>
+      <w:lvlJc w:val="left"/>
+      <w:pPr>
+        <w:ind w:left="1440" w:hanging="360"/>
+      </w:pPr>
+      <w:rPr>
+        <w:rFonts w:ascii="Courier New" w:hAnsi="Courier New" w:cs="Courier New" w:hint="default"/>
+      </w:rPr>
+    </w:lvl>
+    <w:lvl w:ilvl="2" w:tplc="04070005" w:tentative="1">
+      <w:start w:val="1"/>
+      <w:numFmt w:val="bullet"/>
+      <w:lvlText w:val=""/>
+      <w:lvlJc w:val="left"/>
+      <w:pPr>
+        <w:ind w:left="2160" w:hanging="360"/>
+      </w:pPr>
+      <w:rPr>
+        <w:rFonts w:ascii="Wingdings" w:hAnsi="Wingdings" w:hint="default"/>
+      </w:rPr>
+    </w:lvl>
+    <w:lvl w:ilvl="3" w:tplc="04070001" w:tentative="1">
+      <w:start w:val="1"/>
+      <w:numFmt w:val="bullet"/>
+      <w:lvlText w:val=""/>
+      <w:lvlJc w:val="left"/>
+      <w:pPr>
+        <w:ind w:left="2880" w:hanging="360"/>
+      </w:pPr>
+      <w:rPr>
+        <w:rFonts w:ascii="Symbol" w:hAnsi="Symbol" w:hint="default"/>
+      </w:rPr>
+    </w:lvl>
+    <w:lvl w:ilvl="4" w:tplc="04070003" w:tentative="1">
+      <w:start w:val="1"/>
+      <w:numFmt w:val="bullet"/>
+      <w:lvlText w:val="o"/>
+      <w:lvlJc w:val="left"/>
+      <w:pPr>
+        <w:ind w:left="3600" w:hanging="360"/>
+      </w:pPr>
+      <w:rPr>
+        <w:rFonts w:ascii="Courier New" w:hAnsi="Courier New" w:cs="Courier New" w:hint="default"/>
+      </w:rPr>
+    </w:lvl>
+    <w:lvl w:ilvl="5" w:tplc="04070005" w:tentative="1">
+      <w:start w:val="1"/>
+      <w:numFmt w:val="bullet"/>
+      <w:lvlText w:val=""/>
+      <w:lvlJc w:val="left"/>
+      <w:pPr>
+        <w:ind w:left="4320" w:hanging="360"/>
+      </w:pPr>
+      <w:rPr>
+        <w:rFonts w:ascii="Wingdings" w:hAnsi="Wingdings" w:hint="default"/>
+      </w:rPr>
+    </w:lvl>
+    <w:lvl w:ilvl="6" w:tplc="04070001" w:tentative="1">
+      <w:start w:val="1"/>
+      <w:numFmt w:val="bullet"/>
+      <w:lvlText w:val=""/>
+      <w:lvlJc w:val="left"/>
+      <w:pPr>
+        <w:ind w:left="5040" w:hanging="360"/>
+      </w:pPr>
+      <w:rPr>
+        <w:rFonts w:ascii="Symbol" w:hAnsi="Symbol" w:hint="default"/>
+      </w:rPr>
+    </w:lvl>
+    <w:lvl w:ilvl="7" w:tplc="04070003" w:tentative="1">
+      <w:start w:val="1"/>
+      <w:numFmt w:val="bullet"/>
+      <w:lvlText w:val="o"/>
+      <w:lvlJc w:val="left"/>
+      <w:pPr>
+        <w:ind w:left="5760" w:hanging="360"/>
+      </w:pPr>
+      <w:rPr>
+        <w:rFonts w:ascii="Courier New" w:hAnsi="Courier New" w:cs="Courier New" w:hint="default"/>
+      </w:rPr>
+    </w:lvl>
+    <w:lvl w:ilvl="8" w:tplc="04070005" w:tentative="1">
+      <w:start w:val="1"/>
+      <w:numFmt w:val="bullet"/>
+      <w:lvlText w:val=""/>
+      <w:lvlJc w:val="left"/>
+      <w:pPr>
+        <w:ind w:left="6480" w:hanging="360"/>
+      </w:pPr>
+      <w:rPr>
+        <w:rFonts w:ascii="Wingdings" w:hAnsi="Wingdings" w:hint="default"/>
+      </w:rPr>
+    </w:lvl>
+  </w:abstractNum>
+  <w:abstractNum w:abstractNumId="3" w15:restartNumberingAfterBreak="0">
     <w:nsid w:val="2E482BA6"/>
     <w:multiLevelType w:val="hybridMultilevel"/>
     <w:tmpl w:val="8CDE89CC"/>
@@ -1918,7 +3015,7 @@
       </w:rPr>
     </w:lvl>
   </w:abstractNum>
-  <w:abstractNum w:abstractNumId="2" w15:restartNumberingAfterBreak="0">
+  <w:abstractNum w:abstractNumId="4" w15:restartNumberingAfterBreak="0">
     <w:nsid w:val="32CD0CC9"/>
     <w:multiLevelType w:val="hybridMultilevel"/>
     <w:tmpl w:val="614409C4"/>
@@ -2031,7 +3128,119 @@
       </w:rPr>
     </w:lvl>
   </w:abstractNum>
-  <w:abstractNum w:abstractNumId="3" w15:restartNumberingAfterBreak="0">
+  <w:abstractNum w:abstractNumId="5" w15:restartNumberingAfterBreak="0">
+    <w:nsid w:val="43431506"/>
+    <w:multiLevelType w:val="hybridMultilevel"/>
+    <w:tmpl w:val="62D61604"/>
+    <w:lvl w:ilvl="0" w:tplc="B1D6CB58">
+      <w:numFmt w:val="bullet"/>
+      <w:lvlText w:val=""/>
+      <w:lvlJc w:val="left"/>
+      <w:pPr>
+        <w:ind w:left="720" w:hanging="360"/>
+      </w:pPr>
+      <w:rPr>
+        <w:rFonts w:ascii="Wingdings" w:eastAsiaTheme="minorHAnsi" w:hAnsi="Wingdings" w:cstheme="minorBidi" w:hint="default"/>
+      </w:rPr>
+    </w:lvl>
+    <w:lvl w:ilvl="1" w:tplc="04070003" w:tentative="1">
+      <w:start w:val="1"/>
+      <w:numFmt w:val="bullet"/>
+      <w:lvlText w:val="o"/>
+      <w:lvlJc w:val="left"/>
+      <w:pPr>
+        <w:ind w:left="1440" w:hanging="360"/>
+      </w:pPr>
+      <w:rPr>
+        <w:rFonts w:ascii="Courier New" w:hAnsi="Courier New" w:cs="Courier New" w:hint="default"/>
+      </w:rPr>
+    </w:lvl>
+    <w:lvl w:ilvl="2" w:tplc="04070005" w:tentative="1">
+      <w:start w:val="1"/>
+      <w:numFmt w:val="bullet"/>
+      <w:lvlText w:val=""/>
+      <w:lvlJc w:val="left"/>
+      <w:pPr>
+        <w:ind w:left="2160" w:hanging="360"/>
+      </w:pPr>
+      <w:rPr>
+        <w:rFonts w:ascii="Wingdings" w:hAnsi="Wingdings" w:hint="default"/>
+      </w:rPr>
+    </w:lvl>
+    <w:lvl w:ilvl="3" w:tplc="04070001" w:tentative="1">
+      <w:start w:val="1"/>
+      <w:numFmt w:val="bullet"/>
+      <w:lvlText w:val=""/>
+      <w:lvlJc w:val="left"/>
+      <w:pPr>
+        <w:ind w:left="2880" w:hanging="360"/>
+      </w:pPr>
+      <w:rPr>
+        <w:rFonts w:ascii="Symbol" w:hAnsi="Symbol" w:hint="default"/>
+      </w:rPr>
+    </w:lvl>
+    <w:lvl w:ilvl="4" w:tplc="04070003" w:tentative="1">
+      <w:start w:val="1"/>
+      <w:numFmt w:val="bullet"/>
+      <w:lvlText w:val="o"/>
+      <w:lvlJc w:val="left"/>
+      <w:pPr>
+        <w:ind w:left="3600" w:hanging="360"/>
+      </w:pPr>
+      <w:rPr>
+        <w:rFonts w:ascii="Courier New" w:hAnsi="Courier New" w:cs="Courier New" w:hint="default"/>
+      </w:rPr>
+    </w:lvl>
+    <w:lvl w:ilvl="5" w:tplc="04070005" w:tentative="1">
+      <w:start w:val="1"/>
+      <w:numFmt w:val="bullet"/>
+      <w:lvlText w:val=""/>
+      <w:lvlJc w:val="left"/>
+      <w:pPr>
+        <w:ind w:left="4320" w:hanging="360"/>
+      </w:pPr>
+      <w:rPr>
+        <w:rFonts w:ascii="Wingdings" w:hAnsi="Wingdings" w:hint="default"/>
+      </w:rPr>
+    </w:lvl>
+    <w:lvl w:ilvl="6" w:tplc="04070001" w:tentative="1">
+      <w:start w:val="1"/>
+      <w:numFmt w:val="bullet"/>
+      <w:lvlText w:val=""/>
+      <w:lvlJc w:val="left"/>
+      <w:pPr>
+        <w:ind w:left="5040" w:hanging="360"/>
+      </w:pPr>
+      <w:rPr>
+        <w:rFonts w:ascii="Symbol" w:hAnsi="Symbol" w:hint="default"/>
+      </w:rPr>
+    </w:lvl>
+    <w:lvl w:ilvl="7" w:tplc="04070003" w:tentative="1">
+      <w:start w:val="1"/>
+      <w:numFmt w:val="bullet"/>
+      <w:lvlText w:val="o"/>
+      <w:lvlJc w:val="left"/>
+      <w:pPr>
+        <w:ind w:left="5760" w:hanging="360"/>
+      </w:pPr>
+      <w:rPr>
+        <w:rFonts w:ascii="Courier New" w:hAnsi="Courier New" w:cs="Courier New" w:hint="default"/>
+      </w:rPr>
+    </w:lvl>
+    <w:lvl w:ilvl="8" w:tplc="04070005" w:tentative="1">
+      <w:start w:val="1"/>
+      <w:numFmt w:val="bullet"/>
+      <w:lvlText w:val=""/>
+      <w:lvlJc w:val="left"/>
+      <w:pPr>
+        <w:ind w:left="6480" w:hanging="360"/>
+      </w:pPr>
+      <w:rPr>
+        <w:rFonts w:ascii="Wingdings" w:hAnsi="Wingdings" w:hint="default"/>
+      </w:rPr>
+    </w:lvl>
+  </w:abstractNum>
+  <w:abstractNum w:abstractNumId="6" w15:restartNumberingAfterBreak="0">
     <w:nsid w:val="45EE095C"/>
     <w:multiLevelType w:val="hybridMultilevel"/>
     <w:tmpl w:val="71CAF2F4"/>
@@ -2144,17 +3353,256 @@
       </w:rPr>
     </w:lvl>
   </w:abstractNum>
+  <w:abstractNum w:abstractNumId="7" w15:restartNumberingAfterBreak="0">
+    <w:nsid w:val="4A556714"/>
+    <w:multiLevelType w:val="hybridMultilevel"/>
+    <w:tmpl w:val="8B082EA0"/>
+    <w:lvl w:ilvl="0" w:tplc="B1D6CB58">
+      <w:numFmt w:val="bullet"/>
+      <w:lvlText w:val=""/>
+      <w:lvlJc w:val="left"/>
+      <w:pPr>
+        <w:ind w:left="720" w:hanging="360"/>
+      </w:pPr>
+      <w:rPr>
+        <w:rFonts w:ascii="Wingdings" w:eastAsiaTheme="minorHAnsi" w:hAnsi="Wingdings" w:cstheme="minorBidi" w:hint="default"/>
+      </w:rPr>
+    </w:lvl>
+    <w:lvl w:ilvl="1" w:tplc="04070003" w:tentative="1">
+      <w:start w:val="1"/>
+      <w:numFmt w:val="bullet"/>
+      <w:lvlText w:val="o"/>
+      <w:lvlJc w:val="left"/>
+      <w:pPr>
+        <w:ind w:left="1440" w:hanging="360"/>
+      </w:pPr>
+      <w:rPr>
+        <w:rFonts w:ascii="Courier New" w:hAnsi="Courier New" w:cs="Courier New" w:hint="default"/>
+      </w:rPr>
+    </w:lvl>
+    <w:lvl w:ilvl="2" w:tplc="04070005" w:tentative="1">
+      <w:start w:val="1"/>
+      <w:numFmt w:val="bullet"/>
+      <w:lvlText w:val=""/>
+      <w:lvlJc w:val="left"/>
+      <w:pPr>
+        <w:ind w:left="2160" w:hanging="360"/>
+      </w:pPr>
+      <w:rPr>
+        <w:rFonts w:ascii="Wingdings" w:hAnsi="Wingdings" w:hint="default"/>
+      </w:rPr>
+    </w:lvl>
+    <w:lvl w:ilvl="3" w:tplc="04070001" w:tentative="1">
+      <w:start w:val="1"/>
+      <w:numFmt w:val="bullet"/>
+      <w:lvlText w:val=""/>
+      <w:lvlJc w:val="left"/>
+      <w:pPr>
+        <w:ind w:left="2880" w:hanging="360"/>
+      </w:pPr>
+      <w:rPr>
+        <w:rFonts w:ascii="Symbol" w:hAnsi="Symbol" w:hint="default"/>
+      </w:rPr>
+    </w:lvl>
+    <w:lvl w:ilvl="4" w:tplc="04070003" w:tentative="1">
+      <w:start w:val="1"/>
+      <w:numFmt w:val="bullet"/>
+      <w:lvlText w:val="o"/>
+      <w:lvlJc w:val="left"/>
+      <w:pPr>
+        <w:ind w:left="3600" w:hanging="360"/>
+      </w:pPr>
+      <w:rPr>
+        <w:rFonts w:ascii="Courier New" w:hAnsi="Courier New" w:cs="Courier New" w:hint="default"/>
+      </w:rPr>
+    </w:lvl>
+    <w:lvl w:ilvl="5" w:tplc="04070005" w:tentative="1">
+      <w:start w:val="1"/>
+      <w:numFmt w:val="bullet"/>
+      <w:lvlText w:val=""/>
+      <w:lvlJc w:val="left"/>
+      <w:pPr>
+        <w:ind w:left="4320" w:hanging="360"/>
+      </w:pPr>
+      <w:rPr>
+        <w:rFonts w:ascii="Wingdings" w:hAnsi="Wingdings" w:hint="default"/>
+      </w:rPr>
+    </w:lvl>
+    <w:lvl w:ilvl="6" w:tplc="04070001" w:tentative="1">
+      <w:start w:val="1"/>
+      <w:numFmt w:val="bullet"/>
+      <w:lvlText w:val=""/>
+      <w:lvlJc w:val="left"/>
+      <w:pPr>
+        <w:ind w:left="5040" w:hanging="360"/>
+      </w:pPr>
+      <w:rPr>
+        <w:rFonts w:ascii="Symbol" w:hAnsi="Symbol" w:hint="default"/>
+      </w:rPr>
+    </w:lvl>
+    <w:lvl w:ilvl="7" w:tplc="04070003" w:tentative="1">
+      <w:start w:val="1"/>
+      <w:numFmt w:val="bullet"/>
+      <w:lvlText w:val="o"/>
+      <w:lvlJc w:val="left"/>
+      <w:pPr>
+        <w:ind w:left="5760" w:hanging="360"/>
+      </w:pPr>
+      <w:rPr>
+        <w:rFonts w:ascii="Courier New" w:hAnsi="Courier New" w:cs="Courier New" w:hint="default"/>
+      </w:rPr>
+    </w:lvl>
+    <w:lvl w:ilvl="8" w:tplc="04070005" w:tentative="1">
+      <w:start w:val="1"/>
+      <w:numFmt w:val="bullet"/>
+      <w:lvlText w:val=""/>
+      <w:lvlJc w:val="left"/>
+      <w:pPr>
+        <w:ind w:left="6480" w:hanging="360"/>
+      </w:pPr>
+      <w:rPr>
+        <w:rFonts w:ascii="Wingdings" w:hAnsi="Wingdings" w:hint="default"/>
+      </w:rPr>
+    </w:lvl>
+  </w:abstractNum>
+  <w:abstractNum w:abstractNumId="8" w15:restartNumberingAfterBreak="0">
+    <w:nsid w:val="741D3FB4"/>
+    <w:multiLevelType w:val="hybridMultilevel"/>
+    <w:tmpl w:val="DB2809CA"/>
+    <w:lvl w:ilvl="0" w:tplc="63B47436">
+      <w:numFmt w:val="bullet"/>
+      <w:lvlText w:val=""/>
+      <w:lvlJc w:val="left"/>
+      <w:pPr>
+        <w:ind w:left="720" w:hanging="360"/>
+      </w:pPr>
+      <w:rPr>
+        <w:rFonts w:ascii="Wingdings" w:eastAsiaTheme="minorHAnsi" w:hAnsi="Wingdings" w:cstheme="minorBidi" w:hint="default"/>
+      </w:rPr>
+    </w:lvl>
+    <w:lvl w:ilvl="1" w:tplc="04070003" w:tentative="1">
+      <w:start w:val="1"/>
+      <w:numFmt w:val="bullet"/>
+      <w:lvlText w:val="o"/>
+      <w:lvlJc w:val="left"/>
+      <w:pPr>
+        <w:ind w:left="1440" w:hanging="360"/>
+      </w:pPr>
+      <w:rPr>
+        <w:rFonts w:ascii="Courier New" w:hAnsi="Courier New" w:cs="Courier New" w:hint="default"/>
+      </w:rPr>
+    </w:lvl>
+    <w:lvl w:ilvl="2" w:tplc="04070005" w:tentative="1">
+      <w:start w:val="1"/>
+      <w:numFmt w:val="bullet"/>
+      <w:lvlText w:val=""/>
+      <w:lvlJc w:val="left"/>
+      <w:pPr>
+        <w:ind w:left="2160" w:hanging="360"/>
+      </w:pPr>
+      <w:rPr>
+        <w:rFonts w:ascii="Wingdings" w:hAnsi="Wingdings" w:hint="default"/>
+      </w:rPr>
+    </w:lvl>
+    <w:lvl w:ilvl="3" w:tplc="04070001" w:tentative="1">
+      <w:start w:val="1"/>
+      <w:numFmt w:val="bullet"/>
+      <w:lvlText w:val=""/>
+      <w:lvlJc w:val="left"/>
+      <w:pPr>
+        <w:ind w:left="2880" w:hanging="360"/>
+      </w:pPr>
+      <w:rPr>
+        <w:rFonts w:ascii="Symbol" w:hAnsi="Symbol" w:hint="default"/>
+      </w:rPr>
+    </w:lvl>
+    <w:lvl w:ilvl="4" w:tplc="04070003" w:tentative="1">
+      <w:start w:val="1"/>
+      <w:numFmt w:val="bullet"/>
+      <w:lvlText w:val="o"/>
+      <w:lvlJc w:val="left"/>
+      <w:pPr>
+        <w:ind w:left="3600" w:hanging="360"/>
+      </w:pPr>
+      <w:rPr>
+        <w:rFonts w:ascii="Courier New" w:hAnsi="Courier New" w:cs="Courier New" w:hint="default"/>
+      </w:rPr>
+    </w:lvl>
+    <w:lvl w:ilvl="5" w:tplc="04070005" w:tentative="1">
+      <w:start w:val="1"/>
+      <w:numFmt w:val="bullet"/>
+      <w:lvlText w:val=""/>
+      <w:lvlJc w:val="left"/>
+      <w:pPr>
+        <w:ind w:left="4320" w:hanging="360"/>
+      </w:pPr>
+      <w:rPr>
+        <w:rFonts w:ascii="Wingdings" w:hAnsi="Wingdings" w:hint="default"/>
+      </w:rPr>
+    </w:lvl>
+    <w:lvl w:ilvl="6" w:tplc="04070001" w:tentative="1">
+      <w:start w:val="1"/>
+      <w:numFmt w:val="bullet"/>
+      <w:lvlText w:val=""/>
+      <w:lvlJc w:val="left"/>
+      <w:pPr>
+        <w:ind w:left="5040" w:hanging="360"/>
+      </w:pPr>
+      <w:rPr>
+        <w:rFonts w:ascii="Symbol" w:hAnsi="Symbol" w:hint="default"/>
+      </w:rPr>
+    </w:lvl>
+    <w:lvl w:ilvl="7" w:tplc="04070003" w:tentative="1">
+      <w:start w:val="1"/>
+      <w:numFmt w:val="bullet"/>
+      <w:lvlText w:val="o"/>
+      <w:lvlJc w:val="left"/>
+      <w:pPr>
+        <w:ind w:left="5760" w:hanging="360"/>
+      </w:pPr>
+      <w:rPr>
+        <w:rFonts w:ascii="Courier New" w:hAnsi="Courier New" w:cs="Courier New" w:hint="default"/>
+      </w:rPr>
+    </w:lvl>
+    <w:lvl w:ilvl="8" w:tplc="04070005" w:tentative="1">
+      <w:start w:val="1"/>
+      <w:numFmt w:val="bullet"/>
+      <w:lvlText w:val=""/>
+      <w:lvlJc w:val="left"/>
+      <w:pPr>
+        <w:ind w:left="6480" w:hanging="360"/>
+      </w:pPr>
+      <w:rPr>
+        <w:rFonts w:ascii="Wingdings" w:hAnsi="Wingdings" w:hint="default"/>
+      </w:rPr>
+    </w:lvl>
+  </w:abstractNum>
   <w:num w:numId="1" w16cid:durableId="1426877664">
-    <w:abstractNumId w:val="1"/>
+    <w:abstractNumId w:val="3"/>
   </w:num>
   <w:num w:numId="2" w16cid:durableId="41104013">
     <w:abstractNumId w:val="0"/>
   </w:num>
   <w:num w:numId="3" w16cid:durableId="889415971">
+    <w:abstractNumId w:val="4"/>
+  </w:num>
+  <w:num w:numId="4" w16cid:durableId="2095281494">
+    <w:abstractNumId w:val="6"/>
+  </w:num>
+  <w:num w:numId="5" w16cid:durableId="667293734">
+    <w:abstractNumId w:val="8"/>
+  </w:num>
+  <w:num w:numId="6" w16cid:durableId="362175546">
+    <w:abstractNumId w:val="5"/>
+  </w:num>
+  <w:num w:numId="7" w16cid:durableId="119761338">
+    <w:abstractNumId w:val="7"/>
+  </w:num>
+  <w:num w:numId="8" w16cid:durableId="1012801865">
     <w:abstractNumId w:val="2"/>
   </w:num>
-  <w:num w:numId="4" w16cid:durableId="2095281494">
-    <w:abstractNumId w:val="3"/>
+  <w:num w:numId="9" w16cid:durableId="746880322">
+    <w:abstractNumId w:val="1"/>
   </w:num>
 </w:numbering>
 </file>

</xml_diff>

<commit_message>
Second round of testing done
</commit_message>
<xml_diff>
--- a/Thesis_stuff/BA_testing_protocol.docx
+++ b/Thesis_stuff/BA_testing_protocol.docx
@@ -1710,9 +1710,61 @@
         <w:rPr>
           <w:sz w:val="28"/>
           <w:szCs w:val="28"/>
-          <w:lang w:val="en-GB"/>
-        </w:rPr>
-      </w:pPr>
+          <w:u w:val="single"/>
+          <w:lang w:val="en-GB"/>
+        </w:rPr>
+      </w:pPr>
+      <w:r>
+        <w:rPr>
+          <w:sz w:val="28"/>
+          <w:szCs w:val="28"/>
+          <w:u w:val="single"/>
+          <w:lang w:val="en-GB"/>
+        </w:rPr>
+        <w:t>After result evaluation</w:t>
+      </w:r>
+    </w:p>
+    <w:p>
+      <w:pPr>
+        <w:rPr>
+          <w:sz w:val="28"/>
+          <w:szCs w:val="28"/>
+          <w:lang w:val="en-GB"/>
+        </w:rPr>
+      </w:pPr>
+      <w:r>
+        <w:rPr>
+          <w:sz w:val="28"/>
+          <w:szCs w:val="28"/>
+          <w:lang w:val="en-GB"/>
+        </w:rPr>
+        <w:t>Swapping blocked: Easier than combined with other mechanics, bust still quite the challenge</w:t>
+      </w:r>
+    </w:p>
+    <w:p>
+      <w:pPr>
+        <w:rPr>
+          <w:sz w:val="28"/>
+          <w:szCs w:val="28"/>
+          <w:lang w:val="en-GB"/>
+        </w:rPr>
+      </w:pPr>
+      <w:r>
+        <w:rPr>
+          <w:sz w:val="28"/>
+          <w:szCs w:val="28"/>
+          <w:lang w:val="en-GB"/>
+        </w:rPr>
+        <w:t xml:space="preserve">Swapping blocked paint bomb: 3 paint bombs available, turn cross blue. </w:t>
+      </w:r>
+      <w:r>
+        <w:rPr>
+          <w:sz w:val="28"/>
+          <w:szCs w:val="28"/>
+          <w:lang w:val="en-GB"/>
+        </w:rPr>
+        <w:t>Made it A LOT easier and confirms suspicion that boosters (both in-level and out of level) are very vital in more difficult levels</w:t>
+      </w:r>
     </w:p>
     <w:p>
       <w:pPr>
@@ -1768,25 +1820,341 @@
           <w:szCs w:val="28"/>
           <w:lang w:val="en-GB"/>
         </w:rPr>
+        <w:t>How to analyse data brainstorming</w:t>
+      </w:r>
+    </w:p>
+    <w:p>
+      <w:pPr>
+        <w:rPr>
+          <w:sz w:val="28"/>
+          <w:szCs w:val="28"/>
+          <w:lang w:val="en-GB"/>
+        </w:rPr>
+      </w:pPr>
+      <w:r>
+        <w:rPr>
+          <w:sz w:val="28"/>
+          <w:szCs w:val="28"/>
+          <w:lang w:val="en-GB"/>
+        </w:rPr>
+        <w:t>See how difficulty changes between different tile counts</w:t>
+      </w:r>
+    </w:p>
+    <w:p>
+      <w:pPr>
+        <w:pStyle w:val="Listenabsatz"/>
+        <w:numPr>
+          <w:ilvl w:val="0"/>
+          <w:numId w:val="6"/>
+        </w:numPr>
+        <w:rPr>
+          <w:sz w:val="28"/>
+          <w:szCs w:val="28"/>
+          <w:lang w:val="en-GB"/>
+        </w:rPr>
+      </w:pPr>
+      <w:r>
+        <w:rPr>
+          <w:sz w:val="28"/>
+          <w:szCs w:val="28"/>
+          <w:lang w:val="en-GB"/>
+        </w:rPr>
+        <w:t>How to do that?</w:t>
+      </w:r>
+    </w:p>
+    <w:p>
+      <w:pPr>
+        <w:rPr>
+          <w:sz w:val="28"/>
+          <w:szCs w:val="28"/>
+          <w:lang w:val="en-GB"/>
+        </w:rPr>
+      </w:pPr>
+      <w:r>
+        <w:rPr>
+          <w:sz w:val="28"/>
+          <w:szCs w:val="28"/>
+          <w:lang w:val="en-GB"/>
+        </w:rPr>
+        <w:t>Obtain a difficulty rating for each tile count, then look how difficulty mounts</w:t>
+      </w:r>
+    </w:p>
+    <w:p>
+      <w:pPr>
+        <w:pStyle w:val="Listenabsatz"/>
+        <w:numPr>
+          <w:ilvl w:val="0"/>
+          <w:numId w:val="6"/>
+        </w:numPr>
+        <w:rPr>
+          <w:sz w:val="28"/>
+          <w:szCs w:val="28"/>
+          <w:lang w:val="en-GB"/>
+        </w:rPr>
+      </w:pPr>
+      <w:r>
+        <w:rPr>
+          <w:sz w:val="28"/>
+          <w:szCs w:val="28"/>
+          <w:lang w:val="en-GB"/>
+        </w:rPr>
+        <w:t>Reduce the testing data to three entries, with each one being the average of each of the three testing scenarios</w:t>
+      </w:r>
+    </w:p>
+    <w:p>
+      <w:pPr>
+        <w:rPr>
+          <w:sz w:val="28"/>
+          <w:szCs w:val="28"/>
+          <w:lang w:val="en-GB"/>
+        </w:rPr>
+      </w:pPr>
+      <w:r>
+        <w:rPr>
+          <w:sz w:val="28"/>
+          <w:szCs w:val="28"/>
+          <w:lang w:val="en-GB"/>
+        </w:rPr>
+        <w:t>In the reduced scenarios, instead of success being true or false, take success rate in %.</w:t>
+      </w:r>
+    </w:p>
+    <w:p>
+      <w:pPr>
+        <w:pStyle w:val="Listenabsatz"/>
+        <w:numPr>
+          <w:ilvl w:val="0"/>
+          <w:numId w:val="6"/>
+        </w:numPr>
+        <w:rPr>
+          <w:sz w:val="28"/>
+          <w:szCs w:val="28"/>
+          <w:lang w:val="en-GB"/>
+        </w:rPr>
+      </w:pPr>
+      <w:r>
+        <w:rPr>
+          <w:sz w:val="28"/>
+          <w:szCs w:val="28"/>
+          <w:lang w:val="en-GB"/>
+        </w:rPr>
+        <w:t>Should total time be included in average if time is failure? And how to interpret total time and time between moves, as it can vary based on level objectives and not necessarily be connected to difficulty</w:t>
+      </w:r>
+      <w:r>
+        <w:rPr>
+          <w:sz w:val="28"/>
+          <w:szCs w:val="28"/>
+          <w:lang w:val="en-GB"/>
+        </w:rPr>
+        <w:t>?</w:t>
+      </w:r>
+    </w:p>
+    <w:p>
+      <w:pPr>
+        <w:rPr>
+          <w:sz w:val="28"/>
+          <w:szCs w:val="28"/>
+          <w:lang w:val="en-GB"/>
+        </w:rPr>
+      </w:pPr>
+      <w:r>
+        <w:rPr>
+          <w:sz w:val="28"/>
+          <w:szCs w:val="28"/>
+          <w:lang w:val="en-GB"/>
+        </w:rPr>
+        <w:t>I think total time should be included in the average of the scenarios. The general workflow should be:</w:t>
+      </w:r>
+    </w:p>
+    <w:p>
+      <w:pPr>
+        <w:pStyle w:val="Listenabsatz"/>
+        <w:numPr>
+          <w:ilvl w:val="0"/>
+          <w:numId w:val="6"/>
+        </w:numPr>
+        <w:rPr>
+          <w:sz w:val="28"/>
+          <w:szCs w:val="28"/>
+          <w:lang w:val="en-GB"/>
+        </w:rPr>
+      </w:pPr>
+      <w:r>
+        <w:rPr>
+          <w:sz w:val="28"/>
+          <w:szCs w:val="28"/>
+          <w:lang w:val="en-GB"/>
+        </w:rPr>
+        <w:t>Take average of testcases for each scenario</w:t>
+      </w:r>
+    </w:p>
+    <w:p>
+      <w:pPr>
+        <w:pStyle w:val="Listenabsatz"/>
+        <w:numPr>
+          <w:ilvl w:val="0"/>
+          <w:numId w:val="6"/>
+        </w:numPr>
+        <w:rPr>
+          <w:sz w:val="28"/>
+          <w:szCs w:val="28"/>
+          <w:lang w:val="en-GB"/>
+        </w:rPr>
+      </w:pPr>
+      <w:r>
+        <w:rPr>
+          <w:sz w:val="28"/>
+          <w:szCs w:val="28"/>
+          <w:lang w:val="en-GB"/>
+        </w:rPr>
+        <w:t>Out of this average, calculate a “difficulty rating”</w:t>
+      </w:r>
+    </w:p>
+    <w:p>
+      <w:pPr>
+        <w:pStyle w:val="Listenabsatz"/>
+        <w:numPr>
+          <w:ilvl w:val="0"/>
+          <w:numId w:val="6"/>
+        </w:numPr>
+        <w:rPr>
+          <w:sz w:val="28"/>
+          <w:szCs w:val="28"/>
+          <w:lang w:val="en-GB"/>
+        </w:rPr>
+      </w:pPr>
+      <w:r>
+        <w:rPr>
+          <w:sz w:val="28"/>
+          <w:szCs w:val="28"/>
+          <w:lang w:val="en-GB"/>
+        </w:rPr>
+        <w:t>See how the difficulty changes between scenarios</w:t>
+      </w:r>
+    </w:p>
+    <w:p>
+      <w:pPr>
+        <w:pStyle w:val="Listenabsatz"/>
+        <w:numPr>
+          <w:ilvl w:val="0"/>
+          <w:numId w:val="6"/>
+        </w:numPr>
+        <w:rPr>
+          <w:sz w:val="28"/>
+          <w:szCs w:val="28"/>
+          <w:lang w:val="en-GB"/>
+        </w:rPr>
+      </w:pPr>
+      <w:r>
+        <w:rPr>
+          <w:sz w:val="28"/>
+          <w:szCs w:val="28"/>
+          <w:lang w:val="en-GB"/>
+        </w:rPr>
+        <w:t>(Somehow come up with a total difficulty rating to be able to rank the testcases independently of tile counts)</w:t>
+      </w:r>
+    </w:p>
+    <w:p>
+      <w:pPr>
+        <w:rPr>
+          <w:sz w:val="28"/>
+          <w:szCs w:val="28"/>
+          <w:lang w:val="en-GB"/>
+        </w:rPr>
+      </w:pPr>
+      <w:r>
+        <w:rPr>
+          <w:sz w:val="28"/>
+          <w:szCs w:val="28"/>
+          <w:lang w:val="en-GB"/>
+        </w:rPr>
+        <w:t>Maybe just take difficulty rating of the middle case as total difficulty? Or maybe take average? Could ask Sebastian about it.</w:t>
+      </w:r>
+    </w:p>
+    <w:p>
+      <w:pPr>
+        <w:rPr>
+          <w:sz w:val="28"/>
+          <w:szCs w:val="28"/>
+          <w:lang w:val="en-GB"/>
+        </w:rPr>
+      </w:pPr>
+      <w:r>
+        <w:rPr>
+          <w:sz w:val="28"/>
+          <w:szCs w:val="28"/>
+          <w:lang w:val="en-GB"/>
+        </w:rPr>
+        <w:t>Problem with difficulty: high moves don’t mean difficult, because in score levels you just make as many moves as possible. I think a high time between moves is more indicative of difficulty, along with the success rate in %</w:t>
+      </w:r>
+      <w:r>
+        <w:rPr>
+          <w:sz w:val="28"/>
+          <w:szCs w:val="28"/>
+          <w:lang w:val="en-GB"/>
+        </w:rPr>
+        <w:t>. If a level was successful and not score, a higher total time also indicates higher difficulty imo. I have no idea about score</w:t>
+      </w:r>
+    </w:p>
+    <w:p>
+      <w:pPr>
+        <w:rPr>
+          <w:sz w:val="28"/>
+          <w:szCs w:val="28"/>
+          <w:lang w:val="en-GB"/>
+        </w:rPr>
+      </w:pPr>
+      <w:r>
+        <w:rPr>
+          <w:sz w:val="28"/>
+          <w:szCs w:val="28"/>
+          <w:lang w:val="en-GB"/>
+        </w:rPr>
+        <w:t>I think the best way to go forward is:</w:t>
+      </w:r>
+    </w:p>
+    <w:p>
+      <w:pPr>
+        <w:pStyle w:val="Listenabsatz"/>
+        <w:numPr>
+          <w:ilvl w:val="0"/>
+          <w:numId w:val="6"/>
+        </w:numPr>
+        <w:rPr>
+          <w:sz w:val="28"/>
+          <w:szCs w:val="28"/>
+          <w:lang w:val="en-GB"/>
+        </w:rPr>
+      </w:pPr>
+      <w:r>
+        <w:rPr>
+          <w:sz w:val="28"/>
+          <w:szCs w:val="28"/>
+          <w:lang w:val="en-GB"/>
+        </w:rPr>
+        <w:t>Do the average taking as said above</w:t>
+      </w:r>
+    </w:p>
+    <w:p>
+      <w:pPr>
+        <w:pStyle w:val="Listenabsatz"/>
+        <w:numPr>
+          <w:ilvl w:val="0"/>
+          <w:numId w:val="6"/>
+        </w:numPr>
+        <w:rPr>
+          <w:sz w:val="28"/>
+          <w:szCs w:val="28"/>
+          <w:lang w:val="en-GB"/>
+        </w:rPr>
+      </w:pPr>
+      <w:r>
+        <w:rPr>
+          <w:sz w:val="28"/>
+          <w:szCs w:val="28"/>
+          <w:lang w:val="en-GB"/>
+        </w:rPr>
         <w:lastRenderedPageBreak/>
-        <w:t>How to analyse data brainstorming</w:t>
-      </w:r>
-    </w:p>
-    <w:p>
-      <w:pPr>
-        <w:rPr>
-          <w:sz w:val="28"/>
-          <w:szCs w:val="28"/>
-          <w:lang w:val="en-GB"/>
-        </w:rPr>
-      </w:pPr>
-      <w:r>
-        <w:rPr>
-          <w:sz w:val="28"/>
-          <w:szCs w:val="28"/>
-          <w:lang w:val="en-GB"/>
-        </w:rPr>
-        <w:t>See how difficulty changes between different tile counts</w:t>
+        <w:t>Determine difficulty somehow, first just looking at the raw values and later with a function maybe</w:t>
       </w:r>
     </w:p>
     <w:p>
@@ -1808,322 +2176,6 @@
           <w:szCs w:val="28"/>
           <w:lang w:val="en-GB"/>
         </w:rPr>
-        <w:t>How to do that?</w:t>
-      </w:r>
-    </w:p>
-    <w:p>
-      <w:pPr>
-        <w:rPr>
-          <w:sz w:val="28"/>
-          <w:szCs w:val="28"/>
-          <w:lang w:val="en-GB"/>
-        </w:rPr>
-      </w:pPr>
-      <w:r>
-        <w:rPr>
-          <w:sz w:val="28"/>
-          <w:szCs w:val="28"/>
-          <w:lang w:val="en-GB"/>
-        </w:rPr>
-        <w:t>Obtain a difficulty rating for each tile count, then look how difficulty mounts</w:t>
-      </w:r>
-    </w:p>
-    <w:p>
-      <w:pPr>
-        <w:pStyle w:val="Listenabsatz"/>
-        <w:numPr>
-          <w:ilvl w:val="0"/>
-          <w:numId w:val="6"/>
-        </w:numPr>
-        <w:rPr>
-          <w:sz w:val="28"/>
-          <w:szCs w:val="28"/>
-          <w:lang w:val="en-GB"/>
-        </w:rPr>
-      </w:pPr>
-      <w:r>
-        <w:rPr>
-          <w:sz w:val="28"/>
-          <w:szCs w:val="28"/>
-          <w:lang w:val="en-GB"/>
-        </w:rPr>
-        <w:t>Reduce the testing data to three entries, with each one being the average of each of the three testing scenarios</w:t>
-      </w:r>
-    </w:p>
-    <w:p>
-      <w:pPr>
-        <w:rPr>
-          <w:sz w:val="28"/>
-          <w:szCs w:val="28"/>
-          <w:lang w:val="en-GB"/>
-        </w:rPr>
-      </w:pPr>
-      <w:r>
-        <w:rPr>
-          <w:sz w:val="28"/>
-          <w:szCs w:val="28"/>
-          <w:lang w:val="en-GB"/>
-        </w:rPr>
-        <w:t>In the reduced scenarios, instead of success being true or false, take success rate in %.</w:t>
-      </w:r>
-    </w:p>
-    <w:p>
-      <w:pPr>
-        <w:pStyle w:val="Listenabsatz"/>
-        <w:numPr>
-          <w:ilvl w:val="0"/>
-          <w:numId w:val="6"/>
-        </w:numPr>
-        <w:rPr>
-          <w:sz w:val="28"/>
-          <w:szCs w:val="28"/>
-          <w:lang w:val="en-GB"/>
-        </w:rPr>
-      </w:pPr>
-      <w:r>
-        <w:rPr>
-          <w:sz w:val="28"/>
-          <w:szCs w:val="28"/>
-          <w:lang w:val="en-GB"/>
-        </w:rPr>
-        <w:t>Should total time be included in average if time is failure? And how to interpret total time and time between moves, as it can vary based on level objectives and not necessarily be connected to difficulty</w:t>
-      </w:r>
-      <w:r>
-        <w:rPr>
-          <w:sz w:val="28"/>
-          <w:szCs w:val="28"/>
-          <w:lang w:val="en-GB"/>
-        </w:rPr>
-        <w:t>?</w:t>
-      </w:r>
-    </w:p>
-    <w:p>
-      <w:pPr>
-        <w:rPr>
-          <w:sz w:val="28"/>
-          <w:szCs w:val="28"/>
-          <w:lang w:val="en-GB"/>
-        </w:rPr>
-      </w:pPr>
-      <w:r>
-        <w:rPr>
-          <w:sz w:val="28"/>
-          <w:szCs w:val="28"/>
-          <w:lang w:val="en-GB"/>
-        </w:rPr>
-        <w:t>I think total time should be included in the average of the scenarios. The general workflow should be:</w:t>
-      </w:r>
-    </w:p>
-    <w:p>
-      <w:pPr>
-        <w:pStyle w:val="Listenabsatz"/>
-        <w:numPr>
-          <w:ilvl w:val="0"/>
-          <w:numId w:val="6"/>
-        </w:numPr>
-        <w:rPr>
-          <w:sz w:val="28"/>
-          <w:szCs w:val="28"/>
-          <w:lang w:val="en-GB"/>
-        </w:rPr>
-      </w:pPr>
-      <w:r>
-        <w:rPr>
-          <w:sz w:val="28"/>
-          <w:szCs w:val="28"/>
-          <w:lang w:val="en-GB"/>
-        </w:rPr>
-        <w:t>Take average of testcases for each scenario</w:t>
-      </w:r>
-    </w:p>
-    <w:p>
-      <w:pPr>
-        <w:pStyle w:val="Listenabsatz"/>
-        <w:numPr>
-          <w:ilvl w:val="0"/>
-          <w:numId w:val="6"/>
-        </w:numPr>
-        <w:rPr>
-          <w:sz w:val="28"/>
-          <w:szCs w:val="28"/>
-          <w:lang w:val="en-GB"/>
-        </w:rPr>
-      </w:pPr>
-      <w:r>
-        <w:rPr>
-          <w:sz w:val="28"/>
-          <w:szCs w:val="28"/>
-          <w:lang w:val="en-GB"/>
-        </w:rPr>
-        <w:t>Out of this average, calculate a “difficulty rating”</w:t>
-      </w:r>
-    </w:p>
-    <w:p>
-      <w:pPr>
-        <w:pStyle w:val="Listenabsatz"/>
-        <w:numPr>
-          <w:ilvl w:val="0"/>
-          <w:numId w:val="6"/>
-        </w:numPr>
-        <w:rPr>
-          <w:sz w:val="28"/>
-          <w:szCs w:val="28"/>
-          <w:lang w:val="en-GB"/>
-        </w:rPr>
-      </w:pPr>
-      <w:r>
-        <w:rPr>
-          <w:sz w:val="28"/>
-          <w:szCs w:val="28"/>
-          <w:lang w:val="en-GB"/>
-        </w:rPr>
-        <w:t>See how the difficulty changes between scenarios</w:t>
-      </w:r>
-    </w:p>
-    <w:p>
-      <w:pPr>
-        <w:pStyle w:val="Listenabsatz"/>
-        <w:numPr>
-          <w:ilvl w:val="0"/>
-          <w:numId w:val="6"/>
-        </w:numPr>
-        <w:rPr>
-          <w:sz w:val="28"/>
-          <w:szCs w:val="28"/>
-          <w:lang w:val="en-GB"/>
-        </w:rPr>
-      </w:pPr>
-      <w:r>
-        <w:rPr>
-          <w:sz w:val="28"/>
-          <w:szCs w:val="28"/>
-          <w:lang w:val="en-GB"/>
-        </w:rPr>
-        <w:t>(Somehow come up with a total difficulty rating to be able to rank the testcases independently of tile counts)</w:t>
-      </w:r>
-    </w:p>
-    <w:p>
-      <w:pPr>
-        <w:rPr>
-          <w:sz w:val="28"/>
-          <w:szCs w:val="28"/>
-          <w:lang w:val="en-GB"/>
-        </w:rPr>
-      </w:pPr>
-      <w:r>
-        <w:rPr>
-          <w:sz w:val="28"/>
-          <w:szCs w:val="28"/>
-          <w:lang w:val="en-GB"/>
-        </w:rPr>
-        <w:t>Maybe just take difficulty rating of the middle case as total difficulty? Or maybe take average? Could ask Sebastian about it.</w:t>
-      </w:r>
-    </w:p>
-    <w:p>
-      <w:pPr>
-        <w:rPr>
-          <w:sz w:val="28"/>
-          <w:szCs w:val="28"/>
-          <w:lang w:val="en-GB"/>
-        </w:rPr>
-      </w:pPr>
-      <w:r>
-        <w:rPr>
-          <w:sz w:val="28"/>
-          <w:szCs w:val="28"/>
-          <w:lang w:val="en-GB"/>
-        </w:rPr>
-        <w:t>Problem with difficulty: high moves don’t mean difficult, because in score levels you just make as many moves as possible. I think a high time between moves is more indicative of difficulty, along with the success rate in %</w:t>
-      </w:r>
-      <w:r>
-        <w:rPr>
-          <w:sz w:val="28"/>
-          <w:szCs w:val="28"/>
-          <w:lang w:val="en-GB"/>
-        </w:rPr>
-        <w:t>. If a level was successful and not score, a higher total time also indicates higher difficulty imo. I have no idea about score</w:t>
-      </w:r>
-    </w:p>
-    <w:p>
-      <w:pPr>
-        <w:rPr>
-          <w:sz w:val="28"/>
-          <w:szCs w:val="28"/>
-          <w:lang w:val="en-GB"/>
-        </w:rPr>
-      </w:pPr>
-      <w:r>
-        <w:rPr>
-          <w:sz w:val="28"/>
-          <w:szCs w:val="28"/>
-          <w:lang w:val="en-GB"/>
-        </w:rPr>
-        <w:t>I think the best way to go forward is:</w:t>
-      </w:r>
-    </w:p>
-    <w:p>
-      <w:pPr>
-        <w:pStyle w:val="Listenabsatz"/>
-        <w:numPr>
-          <w:ilvl w:val="0"/>
-          <w:numId w:val="6"/>
-        </w:numPr>
-        <w:rPr>
-          <w:sz w:val="28"/>
-          <w:szCs w:val="28"/>
-          <w:lang w:val="en-GB"/>
-        </w:rPr>
-      </w:pPr>
-      <w:r>
-        <w:rPr>
-          <w:sz w:val="28"/>
-          <w:szCs w:val="28"/>
-          <w:lang w:val="en-GB"/>
-        </w:rPr>
-        <w:t>Do the average taking as said above</w:t>
-      </w:r>
-    </w:p>
-    <w:p>
-      <w:pPr>
-        <w:pStyle w:val="Listenabsatz"/>
-        <w:numPr>
-          <w:ilvl w:val="0"/>
-          <w:numId w:val="6"/>
-        </w:numPr>
-        <w:rPr>
-          <w:sz w:val="28"/>
-          <w:szCs w:val="28"/>
-          <w:lang w:val="en-GB"/>
-        </w:rPr>
-      </w:pPr>
-      <w:r>
-        <w:rPr>
-          <w:sz w:val="28"/>
-          <w:szCs w:val="28"/>
-          <w:lang w:val="en-GB"/>
-        </w:rPr>
-        <w:t>Determine difficulty somehow, first just looking at the raw values and later with a function maybe</w:t>
-      </w:r>
-    </w:p>
-    <w:p>
-      <w:pPr>
-        <w:pStyle w:val="Listenabsatz"/>
-        <w:numPr>
-          <w:ilvl w:val="0"/>
-          <w:numId w:val="6"/>
-        </w:numPr>
-        <w:rPr>
-          <w:sz w:val="28"/>
-          <w:szCs w:val="28"/>
-          <w:lang w:val="en-GB"/>
-        </w:rPr>
-      </w:pPr>
-      <w:r>
-        <w:rPr>
-          <w:sz w:val="28"/>
-          <w:szCs w:val="28"/>
-          <w:lang w:val="en-GB"/>
-        </w:rPr>
         <w:t>See if the assigned difficulty aligns reasonably well with the subjective experiences from the testing protocol</w:t>
       </w:r>
     </w:p>
@@ -2141,7 +2193,6 @@
           <w:szCs w:val="28"/>
           <w:lang w:val="en-GB"/>
         </w:rPr>
-        <w:lastRenderedPageBreak/>
         <w:t>Afterwards I can still think of other ways to determine difficulty, but I think this is fine as it is also what I said in my expose, just look at the values and higher = difficult.</w:t>
       </w:r>
     </w:p>
@@ -2448,6 +2499,7 @@
           <w:szCs w:val="28"/>
           <w:lang w:val="en-GB"/>
         </w:rPr>
+        <w:lastRenderedPageBreak/>
         <w:t>Calculated average of total time, time between moves, total moves, and score and the success rate for each scenario and each of the 3 tile frequencies separately.</w:t>
       </w:r>
     </w:p>
@@ -2499,57 +2551,566 @@
           <w:szCs w:val="28"/>
           <w:lang w:val="en-GB"/>
         </w:rPr>
+        <w:t>D = 100 + (time + movetime + moves) – success * 100</w:t>
+      </w:r>
+    </w:p>
+    <w:p>
+      <w:pPr>
+        <w:rPr>
+          <w:sz w:val="28"/>
+          <w:szCs w:val="28"/>
+          <w:lang w:val="en-GB"/>
+        </w:rPr>
+      </w:pPr>
+      <w:r>
+        <w:rPr>
+          <w:sz w:val="28"/>
+          <w:szCs w:val="28"/>
+          <w:lang w:val="en-GB"/>
+        </w:rPr>
+        <w:t>For levels with time bombs, the game time was counted as 120s if the game was lost due to a time bomb exploding.</w:t>
+      </w:r>
+    </w:p>
+    <w:p>
+      <w:pPr>
+        <w:rPr>
+          <w:sz w:val="28"/>
+          <w:szCs w:val="28"/>
+          <w:lang w:val="en-GB"/>
+        </w:rPr>
+      </w:pPr>
+      <w:r>
+        <w:rPr>
+          <w:sz w:val="28"/>
+          <w:szCs w:val="28"/>
+          <w:lang w:val="en-GB"/>
+        </w:rPr>
+        <w:t>Wrote difficulties into table and made diagrams. Interesting findings:</w:t>
+      </w:r>
+    </w:p>
+    <w:p>
+      <w:pPr>
+        <w:pStyle w:val="Listenabsatz"/>
+        <w:numPr>
+          <w:ilvl w:val="0"/>
+          <w:numId w:val="9"/>
+        </w:numPr>
+        <w:rPr>
+          <w:sz w:val="28"/>
+          <w:szCs w:val="28"/>
+          <w:lang w:val="en-GB"/>
+        </w:rPr>
+      </w:pPr>
+      <w:r>
+        <w:rPr>
+          <w:sz w:val="28"/>
+          <w:szCs w:val="28"/>
+          <w:lang w:val="en-GB"/>
+        </w:rPr>
+        <w:t>All levels with blocked pieces increase drastically from low to middle count in difficulty</w:t>
+      </w:r>
+    </w:p>
+    <w:p>
+      <w:pPr>
+        <w:pStyle w:val="Listenabsatz"/>
+        <w:numPr>
+          <w:ilvl w:val="0"/>
+          <w:numId w:val="9"/>
+        </w:numPr>
+        <w:rPr>
+          <w:sz w:val="28"/>
+          <w:szCs w:val="28"/>
+          <w:lang w:val="en-GB"/>
+        </w:rPr>
+      </w:pPr>
+      <w:r>
+        <w:rPr>
+          <w:sz w:val="28"/>
+          <w:szCs w:val="28"/>
+          <w:lang w:val="en-GB"/>
+        </w:rPr>
+        <w:t>Blocked + removable has the highest overall difficulty</w:t>
+      </w:r>
+    </w:p>
+    <w:p>
+      <w:pPr>
+        <w:pStyle w:val="Listenabsatz"/>
+        <w:numPr>
+          <w:ilvl w:val="0"/>
+          <w:numId w:val="9"/>
+        </w:numPr>
+        <w:rPr>
+          <w:sz w:val="28"/>
+          <w:szCs w:val="28"/>
+          <w:lang w:val="en-GB"/>
+        </w:rPr>
+      </w:pPr>
+      <w:r>
+        <w:rPr>
+          <w:sz w:val="28"/>
+          <w:szCs w:val="28"/>
+          <w:lang w:val="en-GB"/>
+        </w:rPr>
+        <w:t>Lowest difficulty in medium count is removable obstacles with collapse</w:t>
+      </w:r>
+    </w:p>
+    <w:p>
+      <w:pPr>
+        <w:pStyle w:val="Listenabsatz"/>
+        <w:numPr>
+          <w:ilvl w:val="0"/>
+          <w:numId w:val="9"/>
+        </w:numPr>
+        <w:rPr>
+          <w:sz w:val="28"/>
+          <w:szCs w:val="28"/>
+          <w:lang w:val="en-GB"/>
+        </w:rPr>
+      </w:pPr>
+      <w:r>
+        <w:rPr>
+          <w:sz w:val="28"/>
+          <w:szCs w:val="28"/>
+          <w:lang w:val="en-GB"/>
+        </w:rPr>
+        <w:t>Blocked + removable stays almost same between middle and high</w:t>
+      </w:r>
+    </w:p>
+    <w:p>
+      <w:pPr>
+        <w:pStyle w:val="Listenabsatz"/>
+        <w:numPr>
+          <w:ilvl w:val="0"/>
+          <w:numId w:val="9"/>
+        </w:numPr>
+        <w:rPr>
+          <w:sz w:val="28"/>
+          <w:szCs w:val="28"/>
+          <w:lang w:val="en-GB"/>
+        </w:rPr>
+      </w:pPr>
+      <w:r>
+        <w:rPr>
+          <w:sz w:val="28"/>
+          <w:szCs w:val="28"/>
+          <w:lang w:val="en-GB"/>
+        </w:rPr>
+        <w:t>Slime + blocked + removable INCREDIBLY more difficult in swapping than collapse</w:t>
+      </w:r>
+    </w:p>
+    <w:p>
+      <w:pPr>
+        <w:pStyle w:val="Listenabsatz"/>
+        <w:numPr>
+          <w:ilvl w:val="0"/>
+          <w:numId w:val="9"/>
+        </w:numPr>
+        <w:rPr>
+          <w:sz w:val="28"/>
+          <w:szCs w:val="28"/>
+          <w:lang w:val="en-GB"/>
+        </w:rPr>
+      </w:pPr>
+      <w:r>
+        <w:rPr>
+          <w:sz w:val="28"/>
+          <w:szCs w:val="28"/>
+          <w:lang w:val="en-GB"/>
+        </w:rPr>
+        <w:t>Interestingly, adding removable obstacles to slime + blocked reduced the difficulty, probably because some blocked pieces were swapped for removable obstacles, which are easier to remove</w:t>
+      </w:r>
+    </w:p>
+    <w:p>
+      <w:pPr>
+        <w:pStyle w:val="Listenabsatz"/>
+        <w:numPr>
+          <w:ilvl w:val="0"/>
+          <w:numId w:val="9"/>
+        </w:numPr>
+        <w:rPr>
+          <w:sz w:val="28"/>
+          <w:szCs w:val="28"/>
+          <w:lang w:val="en-GB"/>
+        </w:rPr>
+      </w:pPr>
+      <w:r>
+        <w:rPr>
+          <w:sz w:val="28"/>
+          <w:szCs w:val="28"/>
+          <w:lang w:val="en-GB"/>
+        </w:rPr>
+        <w:t>All hardest levels include blocked and swapping, so should test that by itself and with paint bombs to see if it makes a difference</w:t>
+      </w:r>
+    </w:p>
+    <w:p>
+      <w:pPr>
+        <w:rPr>
+          <w:sz w:val="28"/>
+          <w:szCs w:val="28"/>
+          <w:lang w:val="en-GB"/>
+        </w:rPr>
+      </w:pPr>
+    </w:p>
+    <w:p>
+      <w:pPr>
+        <w:rPr>
+          <w:sz w:val="28"/>
+          <w:szCs w:val="28"/>
+          <w:lang w:val="en-GB"/>
+        </w:rPr>
+      </w:pPr>
+      <w:r>
+        <w:rPr>
+          <w:sz w:val="28"/>
+          <w:szCs w:val="28"/>
+          <w:lang w:val="en-GB"/>
+        </w:rPr>
+        <w:t>Preliminary ranking:</w:t>
+      </w:r>
+    </w:p>
+    <w:p>
+      <w:pPr>
+        <w:pStyle w:val="Listenabsatz"/>
+        <w:numPr>
+          <w:ilvl w:val="0"/>
+          <w:numId w:val="10"/>
+        </w:numPr>
+        <w:rPr>
+          <w:sz w:val="28"/>
+          <w:szCs w:val="28"/>
+          <w:lang w:val="en-GB"/>
+        </w:rPr>
+      </w:pPr>
+      <w:r>
+        <w:rPr>
+          <w:sz w:val="28"/>
+          <w:szCs w:val="28"/>
+          <w:lang w:val="en-GB"/>
+        </w:rPr>
+        <w:t>Blocked + removable</w:t>
+      </w:r>
+    </w:p>
+    <w:p>
+      <w:pPr>
+        <w:pStyle w:val="Listenabsatz"/>
+        <w:numPr>
+          <w:ilvl w:val="0"/>
+          <w:numId w:val="10"/>
+        </w:numPr>
+        <w:rPr>
+          <w:sz w:val="28"/>
+          <w:szCs w:val="28"/>
+          <w:lang w:val="en-GB"/>
+        </w:rPr>
+      </w:pPr>
+      <w:r>
+        <w:rPr>
+          <w:sz w:val="28"/>
+          <w:szCs w:val="28"/>
+          <w:lang w:val="en-GB"/>
+        </w:rPr>
+        <w:t>Slime + blocked</w:t>
+      </w:r>
+    </w:p>
+    <w:p>
+      <w:pPr>
+        <w:pStyle w:val="Listenabsatz"/>
+        <w:numPr>
+          <w:ilvl w:val="0"/>
+          <w:numId w:val="10"/>
+        </w:numPr>
+        <w:rPr>
+          <w:sz w:val="28"/>
+          <w:szCs w:val="28"/>
+          <w:lang w:val="en-GB"/>
+        </w:rPr>
+      </w:pPr>
+      <w:r>
+        <w:rPr>
+          <w:sz w:val="28"/>
+          <w:szCs w:val="28"/>
+          <w:lang w:val="en-GB"/>
+        </w:rPr>
+        <w:t>Slime + blocked + removable</w:t>
+      </w:r>
+    </w:p>
+    <w:p>
+      <w:pPr>
+        <w:pStyle w:val="Listenabsatz"/>
+        <w:numPr>
+          <w:ilvl w:val="0"/>
+          <w:numId w:val="10"/>
+        </w:numPr>
+        <w:rPr>
+          <w:sz w:val="28"/>
+          <w:szCs w:val="28"/>
+          <w:lang w:val="en-GB"/>
+        </w:rPr>
+      </w:pPr>
+      <w:r>
+        <w:rPr>
+          <w:sz w:val="28"/>
+          <w:szCs w:val="28"/>
+          <w:lang w:val="en-GB"/>
+        </w:rPr>
+        <w:t>Blocked + removable + time</w:t>
+      </w:r>
+    </w:p>
+    <w:p>
+      <w:pPr>
+        <w:pStyle w:val="Listenabsatz"/>
+        <w:numPr>
+          <w:ilvl w:val="0"/>
+          <w:numId w:val="10"/>
+        </w:numPr>
+        <w:rPr>
+          <w:sz w:val="28"/>
+          <w:szCs w:val="28"/>
+          <w:lang w:val="en-GB"/>
+        </w:rPr>
+      </w:pPr>
+      <w:r>
+        <w:rPr>
+          <w:sz w:val="28"/>
+          <w:szCs w:val="28"/>
+          <w:lang w:val="en-GB"/>
+        </w:rPr>
+        <w:t>Shielded + removable</w:t>
+      </w:r>
+    </w:p>
+    <w:p>
+      <w:pPr>
+        <w:pStyle w:val="Listenabsatz"/>
+        <w:numPr>
+          <w:ilvl w:val="0"/>
+          <w:numId w:val="10"/>
+        </w:numPr>
+        <w:rPr>
+          <w:sz w:val="28"/>
+          <w:szCs w:val="28"/>
+          <w:lang w:val="en-GB"/>
+        </w:rPr>
+      </w:pPr>
+      <w:r>
+        <w:rPr>
+          <w:sz w:val="28"/>
+          <w:szCs w:val="28"/>
+          <w:lang w:val="en-GB"/>
+        </w:rPr>
+        <w:t>Time + removable</w:t>
+      </w:r>
+    </w:p>
+    <w:p>
+      <w:pPr>
+        <w:pStyle w:val="Listenabsatz"/>
+        <w:numPr>
+          <w:ilvl w:val="0"/>
+          <w:numId w:val="10"/>
+        </w:numPr>
+        <w:rPr>
+          <w:sz w:val="28"/>
+          <w:szCs w:val="28"/>
+          <w:lang w:val="en-GB"/>
+        </w:rPr>
+      </w:pPr>
+      <w:r>
+        <w:rPr>
+          <w:sz w:val="28"/>
+          <w:szCs w:val="28"/>
+          <w:lang w:val="en-GB"/>
+        </w:rPr>
+        <w:t>Shielded</w:t>
+      </w:r>
+    </w:p>
+    <w:p>
+      <w:pPr>
+        <w:pStyle w:val="Listenabsatz"/>
+        <w:numPr>
+          <w:ilvl w:val="0"/>
+          <w:numId w:val="10"/>
+        </w:numPr>
+        <w:rPr>
+          <w:sz w:val="28"/>
+          <w:szCs w:val="28"/>
+          <w:lang w:val="en-GB"/>
+        </w:rPr>
+      </w:pPr>
+      <w:r>
+        <w:rPr>
+          <w:sz w:val="28"/>
+          <w:szCs w:val="28"/>
+          <w:lang w:val="en-GB"/>
+        </w:rPr>
+        <w:t>Collapse slime + blocked</w:t>
+      </w:r>
+    </w:p>
+    <w:p>
+      <w:pPr>
+        <w:pStyle w:val="Listenabsatz"/>
+        <w:numPr>
+          <w:ilvl w:val="0"/>
+          <w:numId w:val="10"/>
+        </w:numPr>
+        <w:rPr>
+          <w:sz w:val="28"/>
+          <w:szCs w:val="28"/>
+          <w:lang w:val="en-GB"/>
+        </w:rPr>
+      </w:pPr>
+      <w:r>
+        <w:rPr>
+          <w:sz w:val="28"/>
+          <w:szCs w:val="28"/>
+          <w:lang w:val="en-GB"/>
+        </w:rPr>
+        <w:t>Removable</w:t>
+      </w:r>
+    </w:p>
+    <w:p>
+      <w:pPr>
+        <w:pStyle w:val="Listenabsatz"/>
+        <w:numPr>
+          <w:ilvl w:val="0"/>
+          <w:numId w:val="10"/>
+        </w:numPr>
+        <w:rPr>
+          <w:sz w:val="28"/>
+          <w:szCs w:val="28"/>
+          <w:lang w:val="en-GB"/>
+        </w:rPr>
+      </w:pPr>
+      <w:r>
+        <w:rPr>
+          <w:sz w:val="28"/>
+          <w:szCs w:val="28"/>
+          <w:lang w:val="en-GB"/>
+        </w:rPr>
+        <w:t>Obstacles + removable</w:t>
+      </w:r>
+    </w:p>
+    <w:p>
+      <w:pPr>
+        <w:pStyle w:val="Listenabsatz"/>
+        <w:numPr>
+          <w:ilvl w:val="0"/>
+          <w:numId w:val="10"/>
+        </w:numPr>
+        <w:rPr>
+          <w:sz w:val="28"/>
+          <w:szCs w:val="28"/>
+          <w:lang w:val="en-GB"/>
+        </w:rPr>
+      </w:pPr>
+      <w:r>
+        <w:rPr>
+          <w:sz w:val="28"/>
+          <w:szCs w:val="28"/>
+          <w:lang w:val="en-GB"/>
+        </w:rPr>
         <w:lastRenderedPageBreak/>
-        <w:t>D = 100 + (time + movetime + moves) – success * 100</w:t>
-      </w:r>
-    </w:p>
-    <w:p>
-      <w:pPr>
-        <w:rPr>
-          <w:sz w:val="28"/>
-          <w:szCs w:val="28"/>
-          <w:lang w:val="en-GB"/>
-        </w:rPr>
-      </w:pPr>
-      <w:r>
-        <w:rPr>
-          <w:sz w:val="28"/>
-          <w:szCs w:val="28"/>
-          <w:lang w:val="en-GB"/>
-        </w:rPr>
-        <w:t>For levels with time bombs, the game time was counted as 120s if the game was lost due to a time bomb exploding.</w:t>
-      </w:r>
-    </w:p>
-    <w:p>
-      <w:pPr>
-        <w:rPr>
-          <w:sz w:val="28"/>
-          <w:szCs w:val="28"/>
-          <w:lang w:val="en-GB"/>
-        </w:rPr>
-      </w:pPr>
-      <w:r>
-        <w:rPr>
-          <w:sz w:val="28"/>
-          <w:szCs w:val="28"/>
-          <w:lang w:val="en-GB"/>
-        </w:rPr>
-        <w:t>Wrote difficulties into table and made diagrams. Interesting findings:</w:t>
-      </w:r>
-    </w:p>
-    <w:p>
-      <w:pPr>
-        <w:pStyle w:val="Listenabsatz"/>
-        <w:numPr>
-          <w:ilvl w:val="0"/>
-          <w:numId w:val="9"/>
-        </w:numPr>
-        <w:rPr>
-          <w:sz w:val="28"/>
-          <w:szCs w:val="28"/>
-          <w:lang w:val="en-GB"/>
-        </w:rPr>
-      </w:pPr>
+        <w:t>Collapse slime + blocked + removable</w:t>
+      </w:r>
+    </w:p>
+    <w:p>
+      <w:pPr>
+        <w:pStyle w:val="Listenabsatz"/>
+        <w:numPr>
+          <w:ilvl w:val="0"/>
+          <w:numId w:val="10"/>
+        </w:numPr>
+        <w:rPr>
+          <w:sz w:val="28"/>
+          <w:szCs w:val="28"/>
+          <w:lang w:val="en-GB"/>
+        </w:rPr>
+      </w:pPr>
+      <w:r>
+        <w:rPr>
+          <w:sz w:val="28"/>
+          <w:szCs w:val="28"/>
+          <w:lang w:val="en-GB"/>
+        </w:rPr>
+        <w:t>Collapse removable</w:t>
+      </w:r>
+    </w:p>
+    <w:p>
+      <w:pPr>
+        <w:ind w:left="360"/>
+        <w:rPr>
+          <w:sz w:val="28"/>
+          <w:szCs w:val="28"/>
+          <w:lang w:val="en-GB"/>
+        </w:rPr>
+      </w:pPr>
+      <w:r>
+        <w:rPr>
+          <w:sz w:val="28"/>
+          <w:szCs w:val="28"/>
+          <w:lang w:val="en-GB"/>
+        </w:rPr>
+        <w:t>(Score levels excluded for now because difficulty should be measured differently)</w:t>
+      </w:r>
+    </w:p>
+    <w:p>
+      <w:pPr>
+        <w:rPr>
+          <w:sz w:val="28"/>
+          <w:szCs w:val="28"/>
+          <w:lang w:val="en-GB"/>
+        </w:rPr>
+      </w:pPr>
+      <w:r>
+        <w:rPr>
+          <w:sz w:val="28"/>
+          <w:szCs w:val="28"/>
+          <w:lang w:val="en-GB"/>
+        </w:rPr>
+        <w:t>Things to test:</w:t>
+      </w:r>
+    </w:p>
+    <w:p>
+      <w:pPr>
+        <w:pStyle w:val="Listenabsatz"/>
+        <w:numPr>
+          <w:ilvl w:val="0"/>
+          <w:numId w:val="6"/>
+        </w:numPr>
+        <w:rPr>
+          <w:sz w:val="28"/>
+          <w:szCs w:val="28"/>
+          <w:lang w:val="en-GB"/>
+        </w:rPr>
+      </w:pPr>
+      <w:r>
+        <w:rPr>
+          <w:sz w:val="28"/>
+          <w:szCs w:val="28"/>
+          <w:lang w:val="en-GB"/>
+        </w:rPr>
+        <w:t>Blocked pieces by themselves</w:t>
+      </w:r>
+    </w:p>
+    <w:p>
+      <w:pPr>
+        <w:pStyle w:val="Listenabsatz"/>
+        <w:numPr>
+          <w:ilvl w:val="0"/>
+          <w:numId w:val="6"/>
+        </w:numPr>
+        <w:rPr>
+          <w:sz w:val="28"/>
+          <w:szCs w:val="28"/>
+          <w:lang w:val="en-GB"/>
+        </w:rPr>
+      </w:pPr>
+      <w:r>
+        <w:rPr>
+          <w:sz w:val="28"/>
+          <w:szCs w:val="28"/>
+          <w:lang w:val="en-GB"/>
+        </w:rPr>
+        <w:t>Blocked pieces with paint bombs</w:t>
+      </w:r>
     </w:p>
     <w:sectPr>
       <w:pgSz w:w="11906" w:h="16838"/>
@@ -3466,6 +4027,92 @@
     </w:lvl>
   </w:abstractNum>
   <w:abstractNum w:abstractNumId="8" w15:restartNumberingAfterBreak="0">
+    <w:nsid w:val="569A1C46"/>
+    <w:multiLevelType w:val="hybridMultilevel"/>
+    <w:tmpl w:val="B9A8D532"/>
+    <w:lvl w:ilvl="0" w:tplc="0407000F">
+      <w:start w:val="1"/>
+      <w:numFmt w:val="decimal"/>
+      <w:lvlText w:val="%1."/>
+      <w:lvlJc w:val="left"/>
+      <w:pPr>
+        <w:ind w:left="720" w:hanging="360"/>
+      </w:pPr>
+    </w:lvl>
+    <w:lvl w:ilvl="1" w:tplc="04070019" w:tentative="1">
+      <w:start w:val="1"/>
+      <w:numFmt w:val="lowerLetter"/>
+      <w:lvlText w:val="%2."/>
+      <w:lvlJc w:val="left"/>
+      <w:pPr>
+        <w:ind w:left="1440" w:hanging="360"/>
+      </w:pPr>
+    </w:lvl>
+    <w:lvl w:ilvl="2" w:tplc="0407001B" w:tentative="1">
+      <w:start w:val="1"/>
+      <w:numFmt w:val="lowerRoman"/>
+      <w:lvlText w:val="%3."/>
+      <w:lvlJc w:val="right"/>
+      <w:pPr>
+        <w:ind w:left="2160" w:hanging="180"/>
+      </w:pPr>
+    </w:lvl>
+    <w:lvl w:ilvl="3" w:tplc="0407000F" w:tentative="1">
+      <w:start w:val="1"/>
+      <w:numFmt w:val="decimal"/>
+      <w:lvlText w:val="%4."/>
+      <w:lvlJc w:val="left"/>
+      <w:pPr>
+        <w:ind w:left="2880" w:hanging="360"/>
+      </w:pPr>
+    </w:lvl>
+    <w:lvl w:ilvl="4" w:tplc="04070019" w:tentative="1">
+      <w:start w:val="1"/>
+      <w:numFmt w:val="lowerLetter"/>
+      <w:lvlText w:val="%5."/>
+      <w:lvlJc w:val="left"/>
+      <w:pPr>
+        <w:ind w:left="3600" w:hanging="360"/>
+      </w:pPr>
+    </w:lvl>
+    <w:lvl w:ilvl="5" w:tplc="0407001B" w:tentative="1">
+      <w:start w:val="1"/>
+      <w:numFmt w:val="lowerRoman"/>
+      <w:lvlText w:val="%6."/>
+      <w:lvlJc w:val="right"/>
+      <w:pPr>
+        <w:ind w:left="4320" w:hanging="180"/>
+      </w:pPr>
+    </w:lvl>
+    <w:lvl w:ilvl="6" w:tplc="0407000F" w:tentative="1">
+      <w:start w:val="1"/>
+      <w:numFmt w:val="decimal"/>
+      <w:lvlText w:val="%7."/>
+      <w:lvlJc w:val="left"/>
+      <w:pPr>
+        <w:ind w:left="5040" w:hanging="360"/>
+      </w:pPr>
+    </w:lvl>
+    <w:lvl w:ilvl="7" w:tplc="04070019" w:tentative="1">
+      <w:start w:val="1"/>
+      <w:numFmt w:val="lowerLetter"/>
+      <w:lvlText w:val="%8."/>
+      <w:lvlJc w:val="left"/>
+      <w:pPr>
+        <w:ind w:left="5760" w:hanging="360"/>
+      </w:pPr>
+    </w:lvl>
+    <w:lvl w:ilvl="8" w:tplc="0407001B" w:tentative="1">
+      <w:start w:val="1"/>
+      <w:numFmt w:val="lowerRoman"/>
+      <w:lvlText w:val="%9."/>
+      <w:lvlJc w:val="right"/>
+      <w:pPr>
+        <w:ind w:left="6480" w:hanging="180"/>
+      </w:pPr>
+    </w:lvl>
+  </w:abstractNum>
+  <w:abstractNum w:abstractNumId="9" w15:restartNumberingAfterBreak="0">
     <w:nsid w:val="741D3FB4"/>
     <w:multiLevelType w:val="hybridMultilevel"/>
     <w:tmpl w:val="DB2809CA"/>
@@ -3590,7 +4237,7 @@
     <w:abstractNumId w:val="6"/>
   </w:num>
   <w:num w:numId="5" w16cid:durableId="667293734">
-    <w:abstractNumId w:val="8"/>
+    <w:abstractNumId w:val="9"/>
   </w:num>
   <w:num w:numId="6" w16cid:durableId="362175546">
     <w:abstractNumId w:val="5"/>
@@ -3603,6 +4250,9 @@
   </w:num>
   <w:num w:numId="9" w16cid:durableId="746880322">
     <w:abstractNumId w:val="1"/>
+  </w:num>
+  <w:num w:numId="10" w16cid:durableId="788889130">
+    <w:abstractNumId w:val="8"/>
   </w:num>
 </w:numbering>
 </file>

</xml_diff>